<commit_message>
cleanup and Final Report Change
</commit_message>
<xml_diff>
--- a/FinalReport/VenueLiquidityAndPricePrediction Final.docx
+++ b/FinalReport/VenueLiquidityAndPricePrediction Final.docx
@@ -34,6 +34,7 @@
           <w:szCs w:val="24"/>
         </w:rPr>
       </w:pPr>
+      <w:proofErr w:type="spellStart"/>
       <w:r>
         <w:rPr>
           <w:rFonts w:ascii="Times New Roman" w:hAnsi="Times New Roman" w:cs="Times New Roman"/>
@@ -41,7 +42,157 @@
           <w:sz w:val="24"/>
           <w:szCs w:val="24"/>
         </w:rPr>
-        <w:t>Zhenyu Chen, Jia Xu, Yilun Qian, Kuangdi Zheng, and Jiongjia Fang</w:t>
+        <w:t>Zhenyu</w:t>
+      </w:r>
+      <w:proofErr w:type="spellEnd"/>
+      <w:r>
+        <w:rPr>
+          <w:rFonts w:ascii="Times New Roman" w:hAnsi="Times New Roman" w:cs="Times New Roman"/>
+          <w:bCs/>
+          <w:sz w:val="24"/>
+          <w:szCs w:val="24"/>
+        </w:rPr>
+        <w:t xml:space="preserve"> Chen, </w:t>
+      </w:r>
+      <w:proofErr w:type="spellStart"/>
+      <w:r>
+        <w:rPr>
+          <w:rFonts w:ascii="Times New Roman" w:hAnsi="Times New Roman" w:cs="Times New Roman"/>
+          <w:bCs/>
+          <w:sz w:val="24"/>
+          <w:szCs w:val="24"/>
+        </w:rPr>
+        <w:t>Jia</w:t>
+      </w:r>
+      <w:proofErr w:type="spellEnd"/>
+      <w:r>
+        <w:rPr>
+          <w:rFonts w:ascii="Times New Roman" w:hAnsi="Times New Roman" w:cs="Times New Roman"/>
+          <w:bCs/>
+          <w:sz w:val="24"/>
+          <w:szCs w:val="24"/>
+        </w:rPr>
+        <w:t xml:space="preserve"> </w:t>
+      </w:r>
+      <w:proofErr w:type="spellStart"/>
+      <w:r>
+        <w:rPr>
+          <w:rFonts w:ascii="Times New Roman" w:hAnsi="Times New Roman" w:cs="Times New Roman"/>
+          <w:bCs/>
+          <w:sz w:val="24"/>
+          <w:szCs w:val="24"/>
+        </w:rPr>
+        <w:t>Xu</w:t>
+      </w:r>
+      <w:proofErr w:type="spellEnd"/>
+      <w:r>
+        <w:rPr>
+          <w:rFonts w:ascii="Times New Roman" w:hAnsi="Times New Roman" w:cs="Times New Roman"/>
+          <w:bCs/>
+          <w:sz w:val="24"/>
+          <w:szCs w:val="24"/>
+        </w:rPr>
+        <w:t xml:space="preserve">, </w:t>
+      </w:r>
+      <w:proofErr w:type="spellStart"/>
+      <w:r>
+        <w:rPr>
+          <w:rFonts w:ascii="Times New Roman" w:hAnsi="Times New Roman" w:cs="Times New Roman"/>
+          <w:bCs/>
+          <w:sz w:val="24"/>
+          <w:szCs w:val="24"/>
+        </w:rPr>
+        <w:t>Yilun</w:t>
+      </w:r>
+      <w:proofErr w:type="spellEnd"/>
+      <w:r>
+        <w:rPr>
+          <w:rFonts w:ascii="Times New Roman" w:hAnsi="Times New Roman" w:cs="Times New Roman"/>
+          <w:bCs/>
+          <w:sz w:val="24"/>
+          <w:szCs w:val="24"/>
+        </w:rPr>
+        <w:t xml:space="preserve"> </w:t>
+      </w:r>
+      <w:proofErr w:type="spellStart"/>
+      <w:r>
+        <w:rPr>
+          <w:rFonts w:ascii="Times New Roman" w:hAnsi="Times New Roman" w:cs="Times New Roman"/>
+          <w:bCs/>
+          <w:sz w:val="24"/>
+          <w:szCs w:val="24"/>
+        </w:rPr>
+        <w:t>Qian</w:t>
+      </w:r>
+      <w:proofErr w:type="spellEnd"/>
+      <w:r>
+        <w:rPr>
+          <w:rFonts w:ascii="Times New Roman" w:hAnsi="Times New Roman" w:cs="Times New Roman"/>
+          <w:bCs/>
+          <w:sz w:val="24"/>
+          <w:szCs w:val="24"/>
+        </w:rPr>
+        <w:t xml:space="preserve">, </w:t>
+      </w:r>
+      <w:proofErr w:type="spellStart"/>
+      <w:r>
+        <w:rPr>
+          <w:rFonts w:ascii="Times New Roman" w:hAnsi="Times New Roman" w:cs="Times New Roman"/>
+          <w:bCs/>
+          <w:sz w:val="24"/>
+          <w:szCs w:val="24"/>
+        </w:rPr>
+        <w:t>Kuangdi</w:t>
+      </w:r>
+      <w:proofErr w:type="spellEnd"/>
+      <w:r>
+        <w:rPr>
+          <w:rFonts w:ascii="Times New Roman" w:hAnsi="Times New Roman" w:cs="Times New Roman"/>
+          <w:bCs/>
+          <w:sz w:val="24"/>
+          <w:szCs w:val="24"/>
+        </w:rPr>
+        <w:t xml:space="preserve"> </w:t>
+      </w:r>
+      <w:proofErr w:type="spellStart"/>
+      <w:r>
+        <w:rPr>
+          <w:rFonts w:ascii="Times New Roman" w:hAnsi="Times New Roman" w:cs="Times New Roman"/>
+          <w:bCs/>
+          <w:sz w:val="24"/>
+          <w:szCs w:val="24"/>
+        </w:rPr>
+        <w:t>Zheng</w:t>
+      </w:r>
+      <w:proofErr w:type="spellEnd"/>
+      <w:r>
+        <w:rPr>
+          <w:rFonts w:ascii="Times New Roman" w:hAnsi="Times New Roman" w:cs="Times New Roman"/>
+          <w:bCs/>
+          <w:sz w:val="24"/>
+          <w:szCs w:val="24"/>
+        </w:rPr>
+        <w:t xml:space="preserve">, and </w:t>
+      </w:r>
+      <w:proofErr w:type="spellStart"/>
+      <w:r>
+        <w:rPr>
+          <w:rFonts w:ascii="Times New Roman" w:hAnsi="Times New Roman" w:cs="Times New Roman"/>
+          <w:bCs/>
+          <w:sz w:val="24"/>
+          <w:szCs w:val="24"/>
+        </w:rPr>
+        <w:t>Jiongjia</w:t>
+      </w:r>
+      <w:proofErr w:type="spellEnd"/>
+      <w:r>
+        <w:rPr>
+          <w:rFonts w:ascii="Times New Roman" w:hAnsi="Times New Roman" w:cs="Times New Roman"/>
+          <w:bCs/>
+          <w:sz w:val="24"/>
+          <w:szCs w:val="24"/>
+        </w:rPr>
+        <w:t xml:space="preserve"> Fang</w:t>
       </w:r>
     </w:p>
     <w:p>
@@ -417,8 +568,6 @@
         </w:rPr>
         <w:t xml:space="preserve"> in the future</w:t>
       </w:r>
-      <w:bookmarkStart w:id="0" w:name="_GoBack"/>
-      <w:bookmarkEnd w:id="0"/>
       <w:r>
         <w:rPr>
           <w:rFonts w:ascii="Times New Roman" w:hAnsi="Times New Roman" w:cs="Times New Roman"/>
@@ -1563,7 +1712,63 @@
           <w:sz w:val="24"/>
           <w:szCs w:val="24"/>
         </w:rPr>
-        <w:t>NYSE Arca, NYSE, Nasdaq, etc),</w:t>
+        <w:t xml:space="preserve">NYSE </w:t>
+      </w:r>
+      <w:proofErr w:type="spellStart"/>
+      <w:r>
+        <w:rPr>
+          <w:rFonts w:ascii="Times New Roman" w:hAnsi="Times New Roman" w:cs="Times New Roman"/>
+          <w:sz w:val="24"/>
+          <w:szCs w:val="24"/>
+        </w:rPr>
+        <w:t>Arca</w:t>
+      </w:r>
+      <w:proofErr w:type="spellEnd"/>
+      <w:r>
+        <w:rPr>
+          <w:rFonts w:ascii="Times New Roman" w:hAnsi="Times New Roman" w:cs="Times New Roman"/>
+          <w:sz w:val="24"/>
+          <w:szCs w:val="24"/>
+        </w:rPr>
+        <w:t xml:space="preserve">, NYSE, </w:t>
+      </w:r>
+      <w:proofErr w:type="spellStart"/>
+      <w:proofErr w:type="gramStart"/>
+      <w:r>
+        <w:rPr>
+          <w:rFonts w:ascii="Times New Roman" w:hAnsi="Times New Roman" w:cs="Times New Roman"/>
+          <w:sz w:val="24"/>
+          <w:szCs w:val="24"/>
+        </w:rPr>
+        <w:t>Nasdaq</w:t>
+      </w:r>
+      <w:proofErr w:type="spellEnd"/>
+      <w:proofErr w:type="gramEnd"/>
+      <w:r>
+        <w:rPr>
+          <w:rFonts w:ascii="Times New Roman" w:hAnsi="Times New Roman" w:cs="Times New Roman"/>
+          <w:sz w:val="24"/>
+          <w:szCs w:val="24"/>
+        </w:rPr>
+        <w:t xml:space="preserve">, </w:t>
+      </w:r>
+      <w:proofErr w:type="spellStart"/>
+      <w:r>
+        <w:rPr>
+          <w:rFonts w:ascii="Times New Roman" w:hAnsi="Times New Roman" w:cs="Times New Roman"/>
+          <w:sz w:val="24"/>
+          <w:szCs w:val="24"/>
+        </w:rPr>
+        <w:t>etc</w:t>
+      </w:r>
+      <w:proofErr w:type="spellEnd"/>
+      <w:r>
+        <w:rPr>
+          <w:rFonts w:ascii="Times New Roman" w:hAnsi="Times New Roman" w:cs="Times New Roman"/>
+          <w:sz w:val="24"/>
+          <w:szCs w:val="24"/>
+        </w:rPr>
+        <w:t>),</w:t>
       </w:r>
       <w:r>
         <w:rPr>
@@ -2471,7 +2676,49 @@
           <w:sz w:val="24"/>
           <w:szCs w:val="24"/>
         </w:rPr>
-        <w:t xml:space="preserve">Part of section 2 reconciles publicly available Market Maker Data on the FINTRA Display Facility </w:t>
+        <w:t xml:space="preserve">Part of section 2 reconciles publicly available </w:t>
+      </w:r>
+      <w:r>
+        <w:rPr>
+          <w:rFonts w:ascii="Times New Roman" w:hAnsi="Times New Roman" w:cs="Times New Roman"/>
+          <w:sz w:val="24"/>
+          <w:szCs w:val="24"/>
+        </w:rPr>
+        <w:t xml:space="preserve">provided by </w:t>
+      </w:r>
+      <w:proofErr w:type="spellStart"/>
+      <w:r>
+        <w:rPr>
+          <w:rFonts w:ascii="Times New Roman" w:hAnsi="Times New Roman" w:cs="Times New Roman"/>
+          <w:sz w:val="24"/>
+          <w:szCs w:val="24"/>
+        </w:rPr>
+        <w:t>VistaOne</w:t>
+      </w:r>
+      <w:proofErr w:type="spellEnd"/>
+      <w:r>
+        <w:rPr>
+          <w:rFonts w:ascii="Times New Roman" w:hAnsi="Times New Roman" w:cs="Times New Roman"/>
+          <w:sz w:val="24"/>
+          <w:szCs w:val="24"/>
+        </w:rPr>
+        <w:t xml:space="preserve"> Regulatory Services </w:t>
+      </w:r>
+      <w:r>
+        <w:rPr>
+          <w:rFonts w:ascii="Times New Roman" w:hAnsi="Times New Roman" w:cs="Times New Roman"/>
+          <w:sz w:val="24"/>
+          <w:szCs w:val="24"/>
+        </w:rPr>
+        <w:t>(then called Thomson Transaction Analytics)</w:t>
+      </w:r>
+      <w:r>
+        <w:rPr>
+          <w:rFonts w:ascii="Times New Roman" w:hAnsi="Times New Roman" w:cs="Times New Roman"/>
+          <w:sz w:val="24"/>
+          <w:szCs w:val="24"/>
+        </w:rPr>
+        <w:t xml:space="preserve"> </w:t>
       </w:r>
       <w:r>
         <w:rPr>
@@ -2487,7 +2734,25 @@
           <w:sz w:val="24"/>
           <w:szCs w:val="24"/>
         </w:rPr>
-        <w:t xml:space="preserve"> market data provided by Exegy, and examines if the patterns uncovered are similar. </w:t>
+        <w:t xml:space="preserve"> market data provided by </w:t>
+      </w:r>
+      <w:proofErr w:type="spellStart"/>
+      <w:r>
+        <w:rPr>
+          <w:rFonts w:ascii="Times New Roman" w:hAnsi="Times New Roman" w:cs="Times New Roman"/>
+          <w:sz w:val="24"/>
+          <w:szCs w:val="24"/>
+        </w:rPr>
+        <w:t>Exegy</w:t>
+      </w:r>
+      <w:proofErr w:type="spellEnd"/>
+      <w:r>
+        <w:rPr>
+          <w:rFonts w:ascii="Times New Roman" w:hAnsi="Times New Roman" w:cs="Times New Roman"/>
+          <w:sz w:val="24"/>
+          <w:szCs w:val="24"/>
+        </w:rPr>
+        <w:t xml:space="preserve">, and examines if the patterns uncovered are similar. </w:t>
       </w:r>
       <w:r>
         <w:rPr>
@@ -2963,7 +3228,31 @@
           <w:sz w:val="24"/>
           <w:szCs w:val="24"/>
         </w:rPr>
-        <w:t>orders and limited accounts for half of the majority o</w:t>
+        <w:t>orders and limit</w:t>
+      </w:r>
+      <w:r>
+        <w:rPr>
+          <w:rFonts w:ascii="Times New Roman" w:hAnsi="Times New Roman" w:cs="Times New Roman"/>
+          <w:sz w:val="24"/>
+          <w:szCs w:val="24"/>
+        </w:rPr>
+        <w:t xml:space="preserve"> </w:t>
+      </w:r>
+      <w:r>
+        <w:rPr>
+          <w:rFonts w:ascii="Times New Roman" w:hAnsi="Times New Roman" w:cs="Times New Roman"/>
+          <w:sz w:val="24"/>
+          <w:szCs w:val="24"/>
+        </w:rPr>
+        <w:t>orders account</w:t>
+      </w:r>
+      <w:r>
+        <w:rPr>
+          <w:rFonts w:ascii="Times New Roman" w:hAnsi="Times New Roman" w:cs="Times New Roman"/>
+          <w:sz w:val="24"/>
+          <w:szCs w:val="24"/>
+        </w:rPr>
+        <w:t xml:space="preserve"> for half of the majority o</w:t>
       </w:r>
       <w:r>
         <w:rPr>
@@ -3075,7 +3364,16 @@
           <w:sz w:val="24"/>
           <w:szCs w:val="24"/>
         </w:rPr>
-        <w:t xml:space="preserve"> At the Quote Faction/ Outside of Quote Fraction</w:t>
+        <w:t xml:space="preserve"> At the Quote </w:t>
+      </w:r>
+      <w:r>
+        <w:rPr>
+          <w:rFonts w:ascii="Times New Roman" w:hAnsi="Times New Roman" w:cs="Times New Roman"/>
+          <w:i/>
+          <w:sz w:val="24"/>
+          <w:szCs w:val="24"/>
+        </w:rPr>
+        <w:t>/ Outside of Quote Fraction</w:t>
       </w:r>
     </w:p>
     <w:p>
@@ -3282,7 +3580,25 @@
           <w:sz w:val="24"/>
           <w:szCs w:val="24"/>
         </w:rPr>
-        <w:t xml:space="preserve"> and is consistent with order protection rule stipulated by Reg NMS</w:t>
+        <w:t xml:space="preserve"> and is consistent with order protection rule stipulated by </w:t>
+      </w:r>
+      <w:proofErr w:type="spellStart"/>
+      <w:r>
+        <w:rPr>
+          <w:rFonts w:ascii="Times New Roman" w:hAnsi="Times New Roman" w:cs="Times New Roman"/>
+          <w:sz w:val="24"/>
+          <w:szCs w:val="24"/>
+        </w:rPr>
+        <w:t>Reg</w:t>
+      </w:r>
+      <w:proofErr w:type="spellEnd"/>
+      <w:r>
+        <w:rPr>
+          <w:rFonts w:ascii="Times New Roman" w:hAnsi="Times New Roman" w:cs="Times New Roman"/>
+          <w:sz w:val="24"/>
+          <w:szCs w:val="24"/>
+        </w:rPr>
+        <w:t xml:space="preserve"> NMS</w:t>
       </w:r>
       <w:r>
         <w:rPr>
@@ -3362,7 +3678,23 @@
           <w:sz w:val="24"/>
           <w:szCs w:val="24"/>
         </w:rPr>
-        <w:t xml:space="preserve">oughly 55% of all trade volumes; this is solid evidence that market makers add values by increasing market liquidity. </w:t>
+        <w:t xml:space="preserve">oughly 55% of all trade volumes; this is evidence that market makers </w:t>
+      </w:r>
+      <w:r>
+        <w:rPr>
+          <w:rFonts w:ascii="Times New Roman" w:hAnsi="Times New Roman" w:cs="Times New Roman"/>
+          <w:sz w:val="24"/>
+          <w:szCs w:val="24"/>
+        </w:rPr>
+        <w:t xml:space="preserve">increase </w:t>
+      </w:r>
+      <w:r>
+        <w:rPr>
+          <w:rFonts w:ascii="Times New Roman" w:hAnsi="Times New Roman" w:cs="Times New Roman"/>
+          <w:sz w:val="24"/>
+          <w:szCs w:val="24"/>
+        </w:rPr>
+        <w:t xml:space="preserve">market liquidity. </w:t>
       </w:r>
     </w:p>
     <w:p>
@@ -3408,8 +3740,9 @@
           <w:sz w:val="24"/>
           <w:szCs w:val="24"/>
         </w:rPr>
-        <w:t xml:space="preserve"> (FINRA Displayed publicly available data)</w:t>
-      </w:r>
+        <w:t xml:space="preserve"> (</w:t>
+      </w:r>
+      <w:proofErr w:type="spellStart"/>
       <w:r>
         <w:rPr>
           <w:rFonts w:ascii="Times New Roman" w:hAnsi="Times New Roman" w:cs="Times New Roman"/>
@@ -3417,6 +3750,43 @@
           <w:sz w:val="24"/>
           <w:szCs w:val="24"/>
         </w:rPr>
+        <w:t>VistaOne</w:t>
+      </w:r>
+      <w:proofErr w:type="spellEnd"/>
+      <w:r>
+        <w:rPr>
+          <w:rFonts w:ascii="Times New Roman" w:hAnsi="Times New Roman" w:cs="Times New Roman"/>
+          <w:b/>
+          <w:sz w:val="24"/>
+          <w:szCs w:val="24"/>
+        </w:rPr>
+        <w:t xml:space="preserve"> Regulatory Services</w:t>
+      </w:r>
+      <w:r>
+        <w:rPr>
+          <w:rFonts w:ascii="Times New Roman" w:hAnsi="Times New Roman" w:cs="Times New Roman"/>
+          <w:b/>
+          <w:sz w:val="24"/>
+          <w:szCs w:val="24"/>
+        </w:rPr>
+        <w:t xml:space="preserve"> </w:t>
+      </w:r>
+      <w:r>
+        <w:rPr>
+          <w:rFonts w:ascii="Times New Roman" w:hAnsi="Times New Roman" w:cs="Times New Roman"/>
+          <w:b/>
+          <w:sz w:val="24"/>
+          <w:szCs w:val="24"/>
+        </w:rPr>
+        <w:t>data)</w:t>
+      </w:r>
+      <w:r>
+        <w:rPr>
+          <w:rFonts w:ascii="Times New Roman" w:hAnsi="Times New Roman" w:cs="Times New Roman"/>
+          <w:b/>
+          <w:sz w:val="24"/>
+          <w:szCs w:val="24"/>
+        </w:rPr>
         <w:t xml:space="preserve"> and D Venue (Market maker &amp; Dark pool</w:t>
       </w:r>
       <w:r>
@@ -3426,8 +3796,19 @@
           <w:sz w:val="24"/>
           <w:szCs w:val="24"/>
         </w:rPr>
-        <w:t xml:space="preserve"> data provided by Exegy</w:t>
-      </w:r>
+        <w:t xml:space="preserve"> data provided by </w:t>
+      </w:r>
+      <w:proofErr w:type="spellStart"/>
+      <w:r>
+        <w:rPr>
+          <w:rFonts w:ascii="Times New Roman" w:hAnsi="Times New Roman" w:cs="Times New Roman"/>
+          <w:b/>
+          <w:sz w:val="24"/>
+          <w:szCs w:val="24"/>
+        </w:rPr>
+        <w:t>Exegy</w:t>
+      </w:r>
+      <w:proofErr w:type="spellEnd"/>
       <w:r>
         <w:rPr>
           <w:rFonts w:ascii="Times New Roman" w:hAnsi="Times New Roman" w:cs="Times New Roman"/>
@@ -5599,7 +5980,25 @@
           <w:sz w:val="24"/>
           <w:szCs w:val="24"/>
         </w:rPr>
-        <w:t>. Notce that there are some instance of the distrib</w:t>
+        <w:t xml:space="preserve">. </w:t>
+      </w:r>
+      <w:proofErr w:type="spellStart"/>
+      <w:r>
+        <w:rPr>
+          <w:rFonts w:ascii="Times New Roman" w:hAnsi="Times New Roman" w:cs="Times New Roman"/>
+          <w:sz w:val="24"/>
+          <w:szCs w:val="24"/>
+        </w:rPr>
+        <w:t>Notce</w:t>
+      </w:r>
+      <w:proofErr w:type="spellEnd"/>
+      <w:r>
+        <w:rPr>
+          <w:rFonts w:ascii="Times New Roman" w:hAnsi="Times New Roman" w:cs="Times New Roman"/>
+          <w:sz w:val="24"/>
+          <w:szCs w:val="24"/>
+        </w:rPr>
+        <w:t xml:space="preserve"> that there are some instance of the distrib</w:t>
       </w:r>
       <w:r>
         <w:rPr>
@@ -6624,7 +7023,23 @@
           <w:sz w:val="24"/>
           <w:szCs w:val="24"/>
         </w:rPr>
-        <w:t xml:space="preserve">tile. This contradicts with our </w:t>
+        <w:t xml:space="preserve">tile. This </w:t>
+      </w:r>
+      <w:r>
+        <w:rPr>
+          <w:rFonts w:ascii="Times New Roman" w:hAnsi="Times New Roman" w:cs="Times New Roman"/>
+          <w:sz w:val="24"/>
+          <w:szCs w:val="24"/>
+        </w:rPr>
+        <w:t>seems to contradict</w:t>
+      </w:r>
+      <w:r>
+        <w:rPr>
+          <w:rFonts w:ascii="Times New Roman" w:hAnsi="Times New Roman" w:cs="Times New Roman"/>
+          <w:sz w:val="24"/>
+          <w:szCs w:val="24"/>
+        </w:rPr>
+        <w:t xml:space="preserve"> our </w:t>
       </w:r>
       <w:r>
         <w:rPr>
@@ -6841,66 +7256,7 @@
           <w:sz w:val="24"/>
           <w:szCs w:val="24"/>
         </w:rPr>
-        <w:t xml:space="preserve">ect on the ticker's placement relative to the middle 45 degree line. (Factor </w:t>
-      </w:r>
-      <w:r>
-        <w:rPr>
-          <w:rFonts w:ascii="Times New Roman" w:hAnsi="Times New Roman" w:cs="Times New Roman"/>
-          <w:sz w:val="24"/>
-          <w:szCs w:val="24"/>
-        </w:rPr>
-        <w:lastRenderedPageBreak/>
-        <w:t>that makes a ticker</w:t>
-      </w:r>
-      <w:r>
-        <w:rPr>
-          <w:rFonts w:ascii="Times New Roman" w:hAnsi="Times New Roman" w:cs="Times New Roman"/>
-          <w:b/>
-          <w:sz w:val="24"/>
-          <w:szCs w:val="24"/>
-        </w:rPr>
-        <w:t xml:space="preserve"> </w:t>
-      </w:r>
-      <w:r>
-        <w:rPr>
-          <w:rFonts w:ascii="Times New Roman" w:hAnsi="Times New Roman" w:cs="Times New Roman"/>
-          <w:sz w:val="24"/>
-          <w:szCs w:val="24"/>
-        </w:rPr>
-        <w:t xml:space="preserve">more likely to be above the 45 degree line with higher </w:t>
-      </w:r>
-      <w:r>
-        <w:rPr>
-          <w:rFonts w:ascii="Times New Roman" w:hAnsi="Times New Roman" w:cs="Times New Roman"/>
-          <w:sz w:val="24"/>
-          <w:szCs w:val="24"/>
-        </w:rPr>
-        <w:t>Venue D</w:t>
-      </w:r>
-      <w:r>
-        <w:rPr>
-          <w:rFonts w:ascii="Times New Roman" w:hAnsi="Times New Roman" w:cs="Times New Roman"/>
-          <w:sz w:val="24"/>
-          <w:szCs w:val="24"/>
-        </w:rPr>
-        <w:t xml:space="preserve"> Volume Rank, or below the</w:t>
-      </w:r>
-      <w:r>
-        <w:rPr>
-          <w:rFonts w:ascii="Times New Roman" w:hAnsi="Times New Roman" w:cs="Times New Roman"/>
-          <w:b/>
-          <w:sz w:val="24"/>
-          <w:szCs w:val="24"/>
-        </w:rPr>
-        <w:t xml:space="preserve"> </w:t>
-      </w:r>
-      <w:r>
-        <w:rPr>
-          <w:rFonts w:ascii="Times New Roman" w:hAnsi="Times New Roman" w:cs="Times New Roman"/>
-          <w:sz w:val="24"/>
-          <w:szCs w:val="24"/>
-        </w:rPr>
-        <w:t>line with higher Market Maker Volume Rank)</w:t>
+        <w:t>ect on the ticker's placement relative to the middle 45 degree line.</w:t>
       </w:r>
     </w:p>
     <w:p>
@@ -6919,6 +7275,7 @@
           <w:sz w:val="24"/>
           <w:szCs w:val="24"/>
         </w:rPr>
+        <w:lastRenderedPageBreak/>
         <w:t>Price</w:t>
       </w:r>
     </w:p>
@@ -7877,8 +8234,8 @@
       </w:tblPr>
       <w:tblGrid>
         <w:gridCol w:w="990"/>
-        <w:gridCol w:w="3865"/>
-        <w:gridCol w:w="1080"/>
+        <w:gridCol w:w="4045"/>
+        <w:gridCol w:w="900"/>
         <w:gridCol w:w="3274"/>
       </w:tblGrid>
       <w:tr>
@@ -7908,7 +8265,7 @@
         </w:tc>
         <w:tc>
           <w:tcPr>
-            <w:tcW w:w="3865" w:type="dxa"/>
+            <w:tcW w:w="4045" w:type="dxa"/>
           </w:tcPr>
           <w:p>
             <w:pPr>
@@ -7929,7 +8286,7 @@
         </w:tc>
         <w:tc>
           <w:tcPr>
-            <w:tcW w:w="1080" w:type="dxa"/>
+            <w:tcW w:w="900" w:type="dxa"/>
           </w:tcPr>
           <w:p>
             <w:pPr>
@@ -7990,13 +8347,14 @@
               <w:rPr>
                 <w:rFonts w:ascii="Times New Roman" w:hAnsi="Times New Roman" w:cs="Times New Roman"/>
               </w:rPr>
+              <w:lastRenderedPageBreak/>
               <w:t>A</w:t>
             </w:r>
           </w:p>
         </w:tc>
         <w:tc>
           <w:tcPr>
-            <w:tcW w:w="3865" w:type="dxa"/>
+            <w:tcW w:w="4045" w:type="dxa"/>
           </w:tcPr>
           <w:p>
             <w:pPr>
@@ -8015,7 +8373,7 @@
         </w:tc>
         <w:tc>
           <w:tcPr>
-            <w:tcW w:w="1080" w:type="dxa"/>
+            <w:tcW w:w="900" w:type="dxa"/>
             <w:vAlign w:val="center"/>
           </w:tcPr>
           <w:p>
@@ -8073,14 +8431,13 @@
               <w:rPr>
                 <w:rFonts w:ascii="Times New Roman" w:hAnsi="Times New Roman" w:cs="Times New Roman"/>
               </w:rPr>
-              <w:lastRenderedPageBreak/>
               <w:t>B</w:t>
             </w:r>
           </w:p>
         </w:tc>
         <w:tc>
           <w:tcPr>
-            <w:tcW w:w="3865" w:type="dxa"/>
+            <w:tcW w:w="4045" w:type="dxa"/>
           </w:tcPr>
           <w:p>
             <w:pPr>
@@ -8099,7 +8456,7 @@
         </w:tc>
         <w:tc>
           <w:tcPr>
-            <w:tcW w:w="1080" w:type="dxa"/>
+            <w:tcW w:w="900" w:type="dxa"/>
             <w:vAlign w:val="center"/>
           </w:tcPr>
           <w:p>
@@ -8132,7 +8489,21 @@
               <w:rPr>
                 <w:rFonts w:ascii="Times New Roman" w:hAnsi="Times New Roman" w:cs="Times New Roman"/>
               </w:rPr>
-              <w:t>NYSE Arca Exchange</w:t>
+              <w:t xml:space="preserve">NYSE </w:t>
+            </w:r>
+            <w:proofErr w:type="spellStart"/>
+            <w:r>
+              <w:rPr>
+                <w:rFonts w:ascii="Times New Roman" w:hAnsi="Times New Roman" w:cs="Times New Roman"/>
+              </w:rPr>
+              <w:t>Arca</w:t>
+            </w:r>
+            <w:proofErr w:type="spellEnd"/>
+            <w:r>
+              <w:rPr>
+                <w:rFonts w:ascii="Times New Roman" w:hAnsi="Times New Roman" w:cs="Times New Roman"/>
+              </w:rPr>
+              <w:t xml:space="preserve"> Exchange</w:t>
             </w:r>
           </w:p>
         </w:tc>
@@ -8163,7 +8534,7 @@
         </w:tc>
         <w:tc>
           <w:tcPr>
-            <w:tcW w:w="3865" w:type="dxa"/>
+            <w:tcW w:w="4045" w:type="dxa"/>
           </w:tcPr>
           <w:p>
             <w:pPr>
@@ -8182,7 +8553,7 @@
         </w:tc>
         <w:tc>
           <w:tcPr>
-            <w:tcW w:w="1080" w:type="dxa"/>
+            <w:tcW w:w="900" w:type="dxa"/>
             <w:vAlign w:val="center"/>
           </w:tcPr>
           <w:p>
@@ -8252,7 +8623,7 @@
         </w:tc>
         <w:tc>
           <w:tcPr>
-            <w:tcW w:w="3865" w:type="dxa"/>
+            <w:tcW w:w="4045" w:type="dxa"/>
             <w:vAlign w:val="center"/>
           </w:tcPr>
           <w:p>
@@ -8273,13 +8644,37 @@
               <w:rPr>
                 <w:rFonts w:ascii="Times New Roman" w:hAnsi="Times New Roman" w:cs="Times New Roman"/>
               </w:rPr>
-              <w:t xml:space="preserve"> (D1 = Dark Pool, D2 = Market Maker)</w:t>
-            </w:r>
-          </w:p>
-        </w:tc>
-        <w:tc>
-          <w:tcPr>
-            <w:tcW w:w="1080" w:type="dxa"/>
+              <w:t xml:space="preserve"> (D1 = </w:t>
+            </w:r>
+            <w:r>
+              <w:rPr>
+                <w:rFonts w:ascii="Times New Roman" w:hAnsi="Times New Roman" w:cs="Times New Roman"/>
+              </w:rPr>
+              <w:t>Midpoint trades</w:t>
+            </w:r>
+            <w:r>
+              <w:rPr>
+                <w:rFonts w:ascii="Times New Roman" w:hAnsi="Times New Roman" w:cs="Times New Roman"/>
+              </w:rPr>
+              <w:t xml:space="preserve">, D2 = </w:t>
+            </w:r>
+            <w:r>
+              <w:rPr>
+                <w:rFonts w:ascii="Times New Roman" w:hAnsi="Times New Roman" w:cs="Times New Roman"/>
+              </w:rPr>
+              <w:t>All other trades</w:t>
+            </w:r>
+            <w:r>
+              <w:rPr>
+                <w:rFonts w:ascii="Times New Roman" w:hAnsi="Times New Roman" w:cs="Times New Roman"/>
+              </w:rPr>
+              <w:t>)</w:t>
+            </w:r>
+          </w:p>
+        </w:tc>
+        <w:tc>
+          <w:tcPr>
+            <w:tcW w:w="900" w:type="dxa"/>
             <w:vAlign w:val="center"/>
           </w:tcPr>
           <w:p>
@@ -8343,7 +8738,7 @@
         </w:tc>
         <w:tc>
           <w:tcPr>
-            <w:tcW w:w="3865" w:type="dxa"/>
+            <w:tcW w:w="4045" w:type="dxa"/>
           </w:tcPr>
           <w:p>
             <w:pPr>
@@ -8362,7 +8757,7 @@
         </w:tc>
         <w:tc>
           <w:tcPr>
-            <w:tcW w:w="1080" w:type="dxa"/>
+            <w:tcW w:w="900" w:type="dxa"/>
             <w:vAlign w:val="center"/>
           </w:tcPr>
           <w:p>
@@ -8426,7 +8821,7 @@
         </w:tc>
         <w:tc>
           <w:tcPr>
-            <w:tcW w:w="3865" w:type="dxa"/>
+            <w:tcW w:w="4045" w:type="dxa"/>
           </w:tcPr>
           <w:p>
             <w:pPr>
@@ -8445,7 +8840,7 @@
         </w:tc>
         <w:tc>
           <w:tcPr>
-            <w:tcW w:w="1080" w:type="dxa"/>
+            <w:tcW w:w="900" w:type="dxa"/>
             <w:vAlign w:val="center"/>
           </w:tcPr>
           <w:p>
@@ -8509,7 +8904,7 @@
         </w:tc>
         <w:tc>
           <w:tcPr>
-            <w:tcW w:w="3865" w:type="dxa"/>
+            <w:tcW w:w="4045" w:type="dxa"/>
           </w:tcPr>
           <w:p>
             <w:pPr>
@@ -8528,7 +8923,7 @@
         </w:tc>
         <w:tc>
           <w:tcPr>
-            <w:tcW w:w="1080" w:type="dxa"/>
+            <w:tcW w:w="900" w:type="dxa"/>
             <w:vAlign w:val="center"/>
           </w:tcPr>
           <w:p>
@@ -10222,7 +10617,17 @@
           <w:sz w:val="24"/>
           <w:szCs w:val="24"/>
         </w:rPr>
-        <w:t>. Generally around 50% of the trades took place in D</w:t>
+        <w:t xml:space="preserve">. </w:t>
+      </w:r>
+      <w:r>
+        <w:rPr>
+          <w:rFonts w:ascii="Times New Roman" w:hAnsi="Times New Roman" w:cs="Times New Roman"/>
+          <w:color w:val="000000" w:themeColor="text1"/>
+          <w:sz w:val="24"/>
+          <w:szCs w:val="24"/>
+        </w:rPr>
+        <w:lastRenderedPageBreak/>
+        <w:t>Generally around 50% of the trades took place in D</w:t>
       </w:r>
       <w:r>
         <w:rPr>
@@ -10277,7 +10682,6 @@
           <w:sz w:val="24"/>
           <w:szCs w:val="24"/>
         </w:rPr>
-        <w:lastRenderedPageBreak/>
         <w:t>On top of that, we used ternary</w:t>
       </w:r>
       <w:r>
@@ -10296,7 +10700,27 @@
           <w:sz w:val="24"/>
           <w:szCs w:val="24"/>
         </w:rPr>
-        <w:t>, barycentric plot</w:t>
+        <w:t xml:space="preserve">, </w:t>
+      </w:r>
+      <w:proofErr w:type="spellStart"/>
+      <w:r>
+        <w:rPr>
+          <w:rFonts w:ascii="Times New Roman" w:hAnsi="Times New Roman" w:cs="Times New Roman"/>
+          <w:color w:val="000000" w:themeColor="text1"/>
+          <w:sz w:val="24"/>
+          <w:szCs w:val="24"/>
+        </w:rPr>
+        <w:t>barycentric</w:t>
+      </w:r>
+      <w:proofErr w:type="spellEnd"/>
+      <w:r>
+        <w:rPr>
+          <w:rFonts w:ascii="Times New Roman" w:hAnsi="Times New Roman" w:cs="Times New Roman"/>
+          <w:color w:val="000000" w:themeColor="text1"/>
+          <w:sz w:val="24"/>
+          <w:szCs w:val="24"/>
+        </w:rPr>
+        <w:t xml:space="preserve"> plot</w:t>
       </w:r>
       <w:r>
         <w:rPr>
@@ -10477,7 +10901,27 @@
           <w:sz w:val="24"/>
           <w:szCs w:val="24"/>
         </w:rPr>
-        <w:t xml:space="preserve"> with larger trading volume. Different point sizes represent different levels of average trading prices of stocks (cex = log (price)/6). In </w:t>
+        <w:t xml:space="preserve"> with larger trading volume. Different point sizes represent different levels of average trading prices of stocks (</w:t>
+      </w:r>
+      <w:proofErr w:type="spellStart"/>
+      <w:r>
+        <w:rPr>
+          <w:rFonts w:ascii="Times New Roman" w:hAnsi="Times New Roman" w:cs="Times New Roman"/>
+          <w:color w:val="000000" w:themeColor="text1"/>
+          <w:sz w:val="24"/>
+          <w:szCs w:val="24"/>
+        </w:rPr>
+        <w:t>cex</w:t>
+      </w:r>
+      <w:proofErr w:type="spellEnd"/>
+      <w:r>
+        <w:rPr>
+          <w:rFonts w:ascii="Times New Roman" w:hAnsi="Times New Roman" w:cs="Times New Roman"/>
+          <w:color w:val="000000" w:themeColor="text1"/>
+          <w:sz w:val="24"/>
+          <w:szCs w:val="24"/>
+        </w:rPr>
+        <w:t xml:space="preserve"> = log (price)/6). In </w:t>
       </w:r>
       <w:r>
         <w:rPr>
@@ -10617,6 +11061,7 @@
           <w:sz w:val="24"/>
           <w:szCs w:val="24"/>
         </w:rPr>
+        <w:lastRenderedPageBreak/>
         <w:t>Figure 3.5</w:t>
       </w:r>
       <w:r>
@@ -10666,7 +11111,6 @@
           <w:sz w:val="24"/>
           <w:szCs w:val="24"/>
         </w:rPr>
-        <w:lastRenderedPageBreak/>
         <w:t>To highlight some important aspects of the plots: i</w:t>
       </w:r>
       <w:r>
@@ -11141,7 +11585,27 @@
           <w:sz w:val="24"/>
           <w:szCs w:val="24"/>
         </w:rPr>
-        <w:t xml:space="preserve"> A are primarily traded in D</w:t>
+        <w:t xml:space="preserve"> </w:t>
+      </w:r>
+      <w:proofErr w:type="gramStart"/>
+      <w:r>
+        <w:rPr>
+          <w:rFonts w:ascii="Times New Roman" w:hAnsi="Times New Roman" w:cs="Times New Roman"/>
+          <w:color w:val="000000" w:themeColor="text1"/>
+          <w:sz w:val="24"/>
+          <w:szCs w:val="24"/>
+        </w:rPr>
+        <w:t>A</w:t>
+      </w:r>
+      <w:proofErr w:type="gramEnd"/>
+      <w:r>
+        <w:rPr>
+          <w:rFonts w:ascii="Times New Roman" w:hAnsi="Times New Roman" w:cs="Times New Roman"/>
+          <w:color w:val="000000" w:themeColor="text1"/>
+          <w:sz w:val="24"/>
+          <w:szCs w:val="24"/>
+        </w:rPr>
+        <w:t xml:space="preserve"> are primarily traded in D</w:t>
       </w:r>
       <w:r>
         <w:rPr>
@@ -11309,6 +11773,7 @@
           <w:sz w:val="24"/>
           <w:szCs w:val="24"/>
         </w:rPr>
+        <w:lastRenderedPageBreak/>
         <w:t xml:space="preserve">The </w:t>
       </w:r>
       <w:r>
@@ -14151,7 +14616,17 @@
           <w:sz w:val="24"/>
           <w:szCs w:val="24"/>
         </w:rPr>
-        <w:t>The principal component analysis result for late trading is similar to early trading. As for midday day trading, trading venue B, J and Y are no longer significant in the first four principal directions. This indicates that the exchange B, J and Y are less active in the midday trading compared with early and late periods.</w:t>
+        <w:t xml:space="preserve">The principal component analysis result for late trading is similar to early trading. As for midday day trading, trading venue B, J and Y are no longer significant in the first four </w:t>
+      </w:r>
+      <w:r>
+        <w:rPr>
+          <w:rFonts w:ascii="Times New Roman" w:hAnsi="Times New Roman" w:cs="Times New Roman"/>
+          <w:color w:val="000000" w:themeColor="text1"/>
+          <w:sz w:val="24"/>
+          <w:szCs w:val="24"/>
+        </w:rPr>
+        <w:lastRenderedPageBreak/>
+        <w:t>principal directions. This indicates that the exchange B, J and Y are less active in the midday trading compared with early and late periods.</w:t>
       </w:r>
     </w:p>
     <w:p>
@@ -14170,7 +14645,6 @@
           <w:sz w:val="24"/>
           <w:szCs w:val="24"/>
         </w:rPr>
-        <w:lastRenderedPageBreak/>
         <w:t>In conclusion, D2 (</w:t>
       </w:r>
       <w:r>
@@ -14343,7 +14817,7 @@
                     </a:ln>
                     <a:extLst>
                       <a:ext uri="{FAA26D3D-D897-4be2-8F04-BA451C77F1D7}">
-                        <ma14:placeholderFlag xmlns="" xmlns:mo="http://schemas.microsoft.com/office/mac/office/2008/main" xmlns:mv="urn:schemas-microsoft-com:mac:vml" xmlns:o="urn:schemas-microsoft-com:office:office" xmlns:v="urn:schemas-microsoft-com:vml" xmlns:w10="urn:schemas-microsoft-com:office:word" xmlns:w="http://schemas.openxmlformats.org/wordprocessingml/2006/main" xmlns:ma14="http://schemas.microsoft.com/office/mac/drawingml/2011/main"/>
+                        <ma14:placeholderFlag xmlns:ma14="http://schemas.microsoft.com/office/mac/drawingml/2011/main" xmlns:w="http://schemas.openxmlformats.org/wordprocessingml/2006/main" xmlns:w10="urn:schemas-microsoft-com:office:word" xmlns:v="urn:schemas-microsoft-com:vml" xmlns:o="urn:schemas-microsoft-com:office:office" xmlns:mv="urn:schemas-microsoft-com:mac:vml" xmlns:mo="http://schemas.microsoft.com/office/mac/office/2008/main" xmlns=""/>
                       </a:ext>
                     </a:extLst>
                   </pic:spPr>
@@ -14426,6 +14900,7 @@
           <w:sz w:val="24"/>
           <w:szCs w:val="24"/>
         </w:rPr>
+        <w:lastRenderedPageBreak/>
         <w:t>Figure 3.7</w:t>
       </w:r>
     </w:p>
@@ -14443,7 +14918,6 @@
           <w:sz w:val="24"/>
           <w:szCs w:val="24"/>
         </w:rPr>
-        <w:lastRenderedPageBreak/>
         <w:t>We develop the following regression model for different data set and compare the coefficient for effective spread.</w:t>
       </w:r>
     </w:p>
@@ -15375,7 +15849,25 @@
           <w:sz w:val="24"/>
           <w:szCs w:val="24"/>
         </w:rPr>
-        <w:t xml:space="preserve"> become negative for primary exchange, BJY, and other exchanges. These observations are consistent with results we have found from the scatter plots. For all the non-D2 venues, an exchange with narrower effective spread means a more liquid market. It will attract more investors, and finally result in higher trading volume fraction. However, this theory doesn’t stand in trading venue D2, because they are all market-maker-trades. Some other reasons may cause the popularity of D2, like desirable commission fee, etc.</w:t>
+        <w:t xml:space="preserve"> become negative for primary exchange, BJY, and oth</w:t>
+      </w:r>
+      <w:proofErr w:type="spellStart"/>
+      <w:r>
+        <w:rPr>
+          <w:rFonts w:ascii="Times New Roman" w:hAnsi="Times New Roman" w:cs="Times New Roman"/>
+          <w:sz w:val="24"/>
+          <w:szCs w:val="24"/>
+        </w:rPr>
+        <w:t>er</w:t>
+      </w:r>
+      <w:proofErr w:type="spellEnd"/>
+      <w:r>
+        <w:rPr>
+          <w:rFonts w:ascii="Times New Roman" w:hAnsi="Times New Roman" w:cs="Times New Roman"/>
+          <w:sz w:val="24"/>
+          <w:szCs w:val="24"/>
+        </w:rPr>
+        <w:t xml:space="preserve"> exchanges. These observations are consistent with results we have found from the scatter plots. For all the non-D2 venues, an exchange with narrower effective spread means a more liquid market. It will attract more investors, and finally result in higher trading volume fraction. However, this theory doesn’t stand in trading venue D2, because they are all market-maker-trades. Some other reasons may cause the popularity of D2, like desirable commission fee, etc.</w:t>
       </w:r>
     </w:p>
     <w:p>
@@ -15504,6 +15996,7 @@
               <w:rPr>
                 <w:rFonts w:ascii="Times New Roman" w:hAnsi="Times New Roman" w:cs="Times New Roman"/>
               </w:rPr>
+              <w:lastRenderedPageBreak/>
               <w:t>Intercept</w:t>
             </w:r>
           </w:p>
@@ -15563,7 +16056,6 @@
               <w:rPr>
                 <w:rFonts w:ascii="Times New Roman" w:hAnsi="Times New Roman" w:cs="Times New Roman"/>
               </w:rPr>
-              <w:lastRenderedPageBreak/>
               <w:t>Spread</w:t>
             </w:r>
           </w:p>
@@ -17457,12 +17949,14 @@
           <w:szCs w:val="24"/>
         </w:rPr>
       </w:pPr>
-      <w:r>
-        <w:rPr>
-          <w:rFonts w:ascii="Times New Roman" w:hAnsi="Times New Roman" w:cs="Times New Roman"/>
-          <w:sz w:val="24"/>
-          <w:szCs w:val="24"/>
-        </w:rPr>
+      <w:proofErr w:type="spellStart"/>
+      <w:r>
+        <w:rPr>
+          <w:rFonts w:ascii="Times New Roman" w:hAnsi="Times New Roman" w:cs="Times New Roman"/>
+          <w:sz w:val="24"/>
+          <w:szCs w:val="24"/>
+        </w:rPr>
+        <w:lastRenderedPageBreak/>
         <w:t>Error</w:t>
       </w:r>
       <w:r>
@@ -17474,6 +17968,7 @@
         </w:rPr>
         <w:t>i</w:t>
       </w:r>
+      <w:proofErr w:type="spellEnd"/>
       <w:r>
         <w:rPr>
           <w:rFonts w:ascii="Times New Roman" w:hAnsi="Times New Roman" w:cs="Times New Roman"/>
@@ -17615,7 +18110,6 @@
           <w:sz w:val="24"/>
           <w:szCs w:val="24"/>
         </w:rPr>
-        <w:lastRenderedPageBreak/>
         <w:t>Then w</w:t>
       </w:r>
       <w:r>
@@ -18083,8 +18577,18 @@
           <w:sz w:val="24"/>
           <w:szCs w:val="24"/>
         </w:rPr>
-        <w:t>g venue. For each symbol i</w:t>
-      </w:r>
+        <w:t xml:space="preserve">g venue. For each symbol </w:t>
+      </w:r>
+      <w:proofErr w:type="spellStart"/>
+      <w:r>
+        <w:rPr>
+          <w:rFonts w:ascii="Times New Roman" w:hAnsi="Times New Roman" w:cs="Times New Roman"/>
+          <w:sz w:val="24"/>
+          <w:szCs w:val="24"/>
+        </w:rPr>
+        <w:t>i</w:t>
+      </w:r>
+      <w:proofErr w:type="spellEnd"/>
       <w:r>
         <w:rPr>
           <w:rFonts w:ascii="Times New Roman" w:hAnsi="Times New Roman" w:cs="Times New Roman"/>
@@ -18450,7 +18954,7 @@
                 <w:b/>
               </w:rPr>
             </w:pPr>
-            <w:bookmarkStart w:id="1" w:name="OLE_LINK2"/>
+            <w:bookmarkStart w:id="0" w:name="OLE_LINK2"/>
           </w:p>
         </w:tc>
         <w:tc>
@@ -19304,7 +19808,7 @@
         </w:tc>
       </w:tr>
     </w:tbl>
-    <w:bookmarkEnd w:id="1"/>
+    <w:bookmarkEnd w:id="0"/>
     <w:p>
       <w:pPr>
         <w:jc w:val="center"/>
@@ -19422,7 +19926,16 @@
           <w:sz w:val="24"/>
           <w:szCs w:val="24"/>
         </w:rPr>
-        <w:t>. We can conclude that optimization model can better improve the error rate we define. That’s the merit of optimization model: we can define the error rate, and the model will return the optimal baseline to minimize the error rate.</w:t>
+        <w:t xml:space="preserve">. We can conclude that optimization model can better improve the error rate we define. </w:t>
+      </w:r>
+      <w:r>
+        <w:rPr>
+          <w:rFonts w:ascii="Times New Roman" w:hAnsi="Times New Roman" w:cs="Times New Roman"/>
+          <w:sz w:val="24"/>
+          <w:szCs w:val="24"/>
+        </w:rPr>
+        <w:lastRenderedPageBreak/>
+        <w:t>That’s the merit of optimization model: we can define the error rate, and the model will return the optimal baseline to minimize the error rate.</w:t>
       </w:r>
     </w:p>
     <w:p>
@@ -19439,7 +19952,6 @@
           <w:sz w:val="24"/>
           <w:szCs w:val="24"/>
         </w:rPr>
-        <w:lastRenderedPageBreak/>
         <w:t>Since u</w:t>
       </w:r>
       <w:r>
@@ -19480,7 +19992,16 @@
           <w:sz w:val="24"/>
           <w:szCs w:val="24"/>
         </w:rPr>
-        <w:t>fitting. Cross-validation is a simple and intuitive way to estimate the expected prediction error. K-fold cross validation considers training on all but the k</w:t>
+        <w:t xml:space="preserve">fitting. Cross-validation is a simple and intuitive way to estimate the expected prediction error. K-fold cross validation considers training on all but the </w:t>
+      </w:r>
+      <w:proofErr w:type="spellStart"/>
+      <w:r>
+        <w:rPr>
+          <w:rFonts w:ascii="Times New Roman" w:hAnsi="Times New Roman" w:cs="Times New Roman"/>
+          <w:sz w:val="24"/>
+          <w:szCs w:val="24"/>
+        </w:rPr>
+        <w:t>k</w:t>
       </w:r>
       <w:r>
         <w:rPr>
@@ -19491,13 +20012,23 @@
         </w:rPr>
         <w:t>th</w:t>
       </w:r>
-      <w:r>
-        <w:rPr>
-          <w:rFonts w:ascii="Times New Roman" w:hAnsi="Times New Roman" w:cs="Times New Roman"/>
-          <w:sz w:val="24"/>
-          <w:szCs w:val="24"/>
-        </w:rPr>
-        <w:t xml:space="preserve"> part, and then validating on the k</w:t>
+      <w:proofErr w:type="spellEnd"/>
+      <w:r>
+        <w:rPr>
+          <w:rFonts w:ascii="Times New Roman" w:hAnsi="Times New Roman" w:cs="Times New Roman"/>
+          <w:sz w:val="24"/>
+          <w:szCs w:val="24"/>
+        </w:rPr>
+        <w:t xml:space="preserve"> part, and then validating on the </w:t>
+      </w:r>
+      <w:proofErr w:type="spellStart"/>
+      <w:r>
+        <w:rPr>
+          <w:rFonts w:ascii="Times New Roman" w:hAnsi="Times New Roman" w:cs="Times New Roman"/>
+          <w:sz w:val="24"/>
+          <w:szCs w:val="24"/>
+        </w:rPr>
+        <w:t>k</w:t>
       </w:r>
       <w:r>
         <w:rPr>
@@ -19508,6 +20039,7 @@
         </w:rPr>
         <w:t>th</w:t>
       </w:r>
+      <w:proofErr w:type="spellEnd"/>
       <w:r>
         <w:rPr>
           <w:rFonts w:ascii="Times New Roman" w:hAnsi="Times New Roman" w:cs="Times New Roman"/>
@@ -19544,7 +20076,25 @@
           <w:sz w:val="24"/>
           <w:szCs w:val="24"/>
         </w:rPr>
-        <w:t>n} into K subsets (i.e., folds) of roughly equal size, G1,...,GK.</w:t>
+        <w:t>n} into K subsets (i.e., folds) of roughly equal size, G1,...</w:t>
+      </w:r>
+      <w:proofErr w:type="gramStart"/>
+      <w:r>
+        <w:rPr>
+          <w:rFonts w:ascii="Times New Roman" w:hAnsi="Times New Roman" w:cs="Times New Roman"/>
+          <w:sz w:val="24"/>
+          <w:szCs w:val="24"/>
+        </w:rPr>
+        <w:t>,GK</w:t>
+      </w:r>
+      <w:proofErr w:type="gramEnd"/>
+      <w:r>
+        <w:rPr>
+          <w:rFonts w:ascii="Times New Roman" w:hAnsi="Times New Roman" w:cs="Times New Roman"/>
+          <w:sz w:val="24"/>
+          <w:szCs w:val="24"/>
+        </w:rPr>
+        <w:t>.</w:t>
       </w:r>
     </w:p>
     <w:p>
@@ -19566,7 +20116,16 @@
           <w:sz w:val="24"/>
           <w:szCs w:val="24"/>
         </w:rPr>
-        <w:t>Consider all other data set as training data set, and k</w:t>
+        <w:t xml:space="preserve">Consider all other data set as training data set, and </w:t>
+      </w:r>
+      <w:proofErr w:type="spellStart"/>
+      <w:r>
+        <w:rPr>
+          <w:rFonts w:ascii="Times New Roman" w:hAnsi="Times New Roman" w:cs="Times New Roman"/>
+          <w:sz w:val="24"/>
+          <w:szCs w:val="24"/>
+        </w:rPr>
+        <w:t>k</w:t>
       </w:r>
       <w:r>
         <w:rPr>
@@ -19577,6 +20136,7 @@
         </w:rPr>
         <w:t>th</w:t>
       </w:r>
+      <w:proofErr w:type="spellEnd"/>
       <w:r>
         <w:rPr>
           <w:rFonts w:ascii="Times New Roman" w:hAnsi="Times New Roman" w:cs="Times New Roman"/>
@@ -20346,49 +20906,51 @@
           <w:szCs w:val="24"/>
         </w:rPr>
       </w:pPr>
-      <w:r>
-        <w:rPr>
-          <w:rFonts w:ascii="Times New Roman" w:hAnsi="Times New Roman" w:cs="Times New Roman"/>
-          <w:b/>
-          <w:sz w:val="24"/>
-          <w:szCs w:val="24"/>
-        </w:rPr>
-        <w:t>4</w:t>
-      </w:r>
-      <w:r>
-        <w:rPr>
-          <w:rFonts w:ascii="Times New Roman" w:hAnsi="Times New Roman" w:cs="Times New Roman"/>
-          <w:b/>
-          <w:sz w:val="24"/>
-          <w:szCs w:val="24"/>
-        </w:rPr>
-        <w:t>. Price Prediction:</w:t>
-      </w:r>
     </w:p>
     <w:p>
       <w:pPr>
         <w:rPr>
           <w:rFonts w:ascii="Times New Roman" w:hAnsi="Times New Roman" w:cs="Times New Roman"/>
-          <w:sz w:val="24"/>
-          <w:szCs w:val="24"/>
-        </w:rPr>
-      </w:pPr>
-      <w:r>
-        <w:rPr>
-          <w:rFonts w:ascii="Times New Roman" w:hAnsi="Times New Roman" w:cs="Times New Roman"/>
-          <w:sz w:val="24"/>
-          <w:szCs w:val="24"/>
-        </w:rPr>
-        <w:t xml:space="preserve">In this section, we construct a two factors regression prediction model that aims to improve one period ahead price prediction using order imbalance information from the current time </w:t>
-      </w:r>
-      <w:r>
-        <w:rPr>
-          <w:rFonts w:ascii="Times New Roman" w:hAnsi="Times New Roman" w:cs="Times New Roman"/>
+          <w:b/>
+          <w:sz w:val="24"/>
+          <w:szCs w:val="24"/>
+        </w:rPr>
+      </w:pPr>
+      <w:r>
+        <w:rPr>
+          <w:rFonts w:ascii="Times New Roman" w:hAnsi="Times New Roman" w:cs="Times New Roman"/>
+          <w:b/>
           <w:sz w:val="24"/>
           <w:szCs w:val="24"/>
         </w:rPr>
         <w:lastRenderedPageBreak/>
-        <w:t>period.</w:t>
+        <w:t>4</w:t>
+      </w:r>
+      <w:r>
+        <w:rPr>
+          <w:rFonts w:ascii="Times New Roman" w:hAnsi="Times New Roman" w:cs="Times New Roman"/>
+          <w:b/>
+          <w:sz w:val="24"/>
+          <w:szCs w:val="24"/>
+        </w:rPr>
+        <w:t>. Price Prediction:</w:t>
+      </w:r>
+    </w:p>
+    <w:p>
+      <w:pPr>
+        <w:rPr>
+          <w:rFonts w:ascii="Times New Roman" w:hAnsi="Times New Roman" w:cs="Times New Roman"/>
+          <w:sz w:val="24"/>
+          <w:szCs w:val="24"/>
+        </w:rPr>
+      </w:pPr>
+      <w:r>
+        <w:rPr>
+          <w:rFonts w:ascii="Times New Roman" w:hAnsi="Times New Roman" w:cs="Times New Roman"/>
+          <w:sz w:val="24"/>
+          <w:szCs w:val="24"/>
+        </w:rPr>
+        <w:t>In this section, we construct a two factors regression prediction model that aims to improve one period ahead price prediction using order imbalance information from the current time period.</w:t>
       </w:r>
       <w:r>
         <w:rPr>
@@ -21175,7 +21737,35 @@
           <w:sz w:val="24"/>
           <w:szCs w:val="24"/>
         </w:rPr>
-        <w:t>, and w(i) represents the weight of each individual trade</w:t>
+        <w:t xml:space="preserve">, and </w:t>
+      </w:r>
+      <w:proofErr w:type="gramStart"/>
+      <w:r>
+        <w:rPr>
+          <w:rFonts w:ascii="Times New Roman" w:hAnsi="Times New Roman" w:cs="Times New Roman"/>
+          <w:sz w:val="24"/>
+          <w:szCs w:val="24"/>
+        </w:rPr>
+        <w:t>w(</w:t>
+      </w:r>
+      <w:proofErr w:type="spellStart"/>
+      <w:proofErr w:type="gramEnd"/>
+      <w:r>
+        <w:rPr>
+          <w:rFonts w:ascii="Times New Roman" w:hAnsi="Times New Roman" w:cs="Times New Roman"/>
+          <w:sz w:val="24"/>
+          <w:szCs w:val="24"/>
+        </w:rPr>
+        <w:t>i</w:t>
+      </w:r>
+      <w:proofErr w:type="spellEnd"/>
+      <w:r>
+        <w:rPr>
+          <w:rFonts w:ascii="Times New Roman" w:hAnsi="Times New Roman" w:cs="Times New Roman"/>
+          <w:sz w:val="24"/>
+          <w:szCs w:val="24"/>
+        </w:rPr>
+        <w:t>) represents the weight of each individual trade</w:t>
       </w:r>
       <w:r>
         <w:rPr>
@@ -21199,23 +21789,61 @@
           <w:sz w:val="24"/>
           <w:szCs w:val="24"/>
         </w:rPr>
-        <w:t>. v</w:t>
-      </w:r>
-      <w:r>
-        <w:rPr>
-          <w:rFonts w:ascii="Times New Roman" w:hAnsi="Times New Roman" w:cs="Times New Roman"/>
-          <w:sz w:val="24"/>
-          <w:szCs w:val="24"/>
-        </w:rPr>
-        <w:t>olume(i</w:t>
-      </w:r>
-      <w:r>
-        <w:rPr>
-          <w:rFonts w:ascii="Times New Roman" w:hAnsi="Times New Roman" w:cs="Times New Roman"/>
-          <w:sz w:val="24"/>
-          <w:szCs w:val="24"/>
-        </w:rPr>
-        <w:t xml:space="preserve">) defines the total volume in a pre-defined time interval. b(i) is a discrete function only takes value {+1,-1,0}, which </w:t>
+        <w:t xml:space="preserve">. </w:t>
+      </w:r>
+      <w:proofErr w:type="gramStart"/>
+      <w:r>
+        <w:rPr>
+          <w:rFonts w:ascii="Times New Roman" w:hAnsi="Times New Roman" w:cs="Times New Roman"/>
+          <w:sz w:val="24"/>
+          <w:szCs w:val="24"/>
+        </w:rPr>
+        <w:t>v</w:t>
+      </w:r>
+      <w:r>
+        <w:rPr>
+          <w:rFonts w:ascii="Times New Roman" w:hAnsi="Times New Roman" w:cs="Times New Roman"/>
+          <w:sz w:val="24"/>
+          <w:szCs w:val="24"/>
+        </w:rPr>
+        <w:t>olume(</w:t>
+      </w:r>
+      <w:proofErr w:type="spellStart"/>
+      <w:proofErr w:type="gramEnd"/>
+      <w:r>
+        <w:rPr>
+          <w:rFonts w:ascii="Times New Roman" w:hAnsi="Times New Roman" w:cs="Times New Roman"/>
+          <w:sz w:val="24"/>
+          <w:szCs w:val="24"/>
+        </w:rPr>
+        <w:t>i</w:t>
+      </w:r>
+      <w:proofErr w:type="spellEnd"/>
+      <w:r>
+        <w:rPr>
+          <w:rFonts w:ascii="Times New Roman" w:hAnsi="Times New Roman" w:cs="Times New Roman"/>
+          <w:sz w:val="24"/>
+          <w:szCs w:val="24"/>
+        </w:rPr>
+        <w:t>) defines the total volume in a pre-defined time interval. b(</w:t>
+      </w:r>
+      <w:proofErr w:type="spellStart"/>
+      <w:r>
+        <w:rPr>
+          <w:rFonts w:ascii="Times New Roman" w:hAnsi="Times New Roman" w:cs="Times New Roman"/>
+          <w:sz w:val="24"/>
+          <w:szCs w:val="24"/>
+        </w:rPr>
+        <w:t>i</w:t>
+      </w:r>
+      <w:proofErr w:type="spellEnd"/>
+      <w:r>
+        <w:rPr>
+          <w:rFonts w:ascii="Times New Roman" w:hAnsi="Times New Roman" w:cs="Times New Roman"/>
+          <w:sz w:val="24"/>
+          <w:szCs w:val="24"/>
+        </w:rPr>
+        <w:t xml:space="preserve">) is a discrete function only takes value {+1,-1,0}, which </w:t>
       </w:r>
       <w:r>
         <w:rPr>
@@ -21430,7 +22058,16 @@
           <w:sz w:val="24"/>
           <w:szCs w:val="24"/>
         </w:rPr>
-        <w:t xml:space="preserve">The simplest trade classification method is known as the tick test. In the tick test, transactional level prices for trades are used. A trade is classified as a buy trade if the transactional price at time t is higher than the price at t-1, and classified as a sell trade if the transactional price at time t is lower than the price at t-1. In case both transactional prices are identical, we </w:t>
+        <w:t xml:space="preserve">The simplest trade classification method is known as the tick test. In the tick test, transactional level prices for trades are used. A trade is classified as a buy trade if the transactional price at time t is higher than the price at t-1, and classified as a sell trade if the </w:t>
+      </w:r>
+      <w:r>
+        <w:rPr>
+          <w:rFonts w:ascii="Times New Roman" w:hAnsi="Times New Roman" w:cs="Times New Roman"/>
+          <w:sz w:val="24"/>
+          <w:szCs w:val="24"/>
+        </w:rPr>
+        <w:lastRenderedPageBreak/>
+        <w:t xml:space="preserve">transactional price at time t is lower than the price at t-1. In case both transactional prices are identical, we </w:t>
       </w:r>
       <w:r>
         <w:rPr>
@@ -21470,16 +22107,7 @@
           <w:sz w:val="24"/>
           <w:szCs w:val="24"/>
         </w:rPr>
-        <w:t xml:space="preserve">The shortcoming of </w:t>
-      </w:r>
-      <w:r>
-        <w:rPr>
-          <w:rFonts w:ascii="Times New Roman" w:hAnsi="Times New Roman" w:cs="Times New Roman"/>
-          <w:sz w:val="24"/>
-          <w:szCs w:val="24"/>
-        </w:rPr>
-        <w:lastRenderedPageBreak/>
-        <w:t xml:space="preserve">this approach is it ignores the quote information presented in the market data, and fails to associate a trade with its corresponding quote. </w:t>
+        <w:t xml:space="preserve">The shortcoming of this approach is it ignores the quote information presented in the market data, and fails to associate a trade with its corresponding quote. </w:t>
       </w:r>
     </w:p>
     <w:p>
@@ -22415,6 +23043,7 @@
           <w:sz w:val="24"/>
           <w:szCs w:val="24"/>
         </w:rPr>
+        <w:lastRenderedPageBreak/>
         <w:t>Figure 4.1</w:t>
       </w:r>
       <w:r>
@@ -22507,7 +23136,6 @@
           <w:sz w:val="24"/>
           <w:szCs w:val="24"/>
         </w:rPr>
-        <w:lastRenderedPageBreak/>
         <w:t>4</w:t>
       </w:r>
       <w:r>
@@ -23137,23 +23765,7 @@
           <w:sz w:val="24"/>
           <w:szCs w:val="24"/>
         </w:rPr>
-        <w:t>Yet should such factors be identifiable, cross-sectional regression model can also incorporate this into the analysis (for example equity price</w:t>
-      </w:r>
-      <w:r>
-        <w:rPr>
-          <w:rFonts w:ascii="Times New Roman" w:hAnsi="Times New Roman" w:cs="Times New Roman"/>
-          <w:sz w:val="24"/>
-          <w:szCs w:val="24"/>
-        </w:rPr>
-        <w:t>, or equity volume</w:t>
-      </w:r>
-      <w:r>
-        <w:rPr>
-          <w:rFonts w:ascii="Times New Roman" w:hAnsi="Times New Roman" w:cs="Times New Roman"/>
-          <w:sz w:val="24"/>
-          <w:szCs w:val="24"/>
-        </w:rPr>
-        <w:t>).</w:t>
+        <w:t>Yet should such factors be identifiable, cross-sectional regression model can also incorporate this into the analysis (for example equity price, or equity volume).</w:t>
       </w:r>
     </w:p>
     <w:p>
@@ -23765,6 +24377,7 @@
           <w:sz w:val="24"/>
           <w:szCs w:val="24"/>
         </w:rPr>
+        <w:lastRenderedPageBreak/>
         <mc:AlternateContent>
           <mc:Choice Requires="wpg">
             <w:drawing>
@@ -24178,7 +24791,6 @@
           <w:sz w:val="24"/>
           <w:szCs w:val="24"/>
         </w:rPr>
-        <w:lastRenderedPageBreak/>
         <w:t xml:space="preserve">The diagram gives a better illustration. </w:t>
       </w:r>
       <w:r>
@@ -29144,7 +29756,16 @@
           <w:sz w:val="24"/>
           <w:szCs w:val="24"/>
         </w:rPr>
-        <w:t xml:space="preserve">e can conclude that both SOI and SQI show significance in its predictive power </w:t>
+        <w:t xml:space="preserve">e can </w:t>
+      </w:r>
+      <w:r>
+        <w:rPr>
+          <w:rFonts w:ascii="Times New Roman" w:hAnsi="Times New Roman" w:cs="Times New Roman"/>
+          <w:sz w:val="24"/>
+          <w:szCs w:val="24"/>
+        </w:rPr>
+        <w:lastRenderedPageBreak/>
+        <w:t xml:space="preserve">conclude that both SOI and SQI show significance in its predictive power </w:t>
       </w:r>
       <w:r>
         <w:rPr>
@@ -29192,16 +29813,7 @@
           <w:sz w:val="24"/>
           <w:szCs w:val="24"/>
         </w:rPr>
-        <w:t xml:space="preserve">It is also apparent that adjusting the return by the </w:t>
-      </w:r>
-      <w:r>
-        <w:rPr>
-          <w:rFonts w:ascii="Times New Roman" w:hAnsi="Times New Roman" w:cs="Times New Roman"/>
-          <w:sz w:val="24"/>
-          <w:szCs w:val="24"/>
-        </w:rPr>
-        <w:lastRenderedPageBreak/>
-        <w:t xml:space="preserve">standard deviation does not vastly change the final results, but certainly scale up the coefficients. </w:t>
+        <w:t xml:space="preserve">It is also apparent that adjusting the return by the standard deviation does not vastly change the final results, but certainly scale up the coefficients. </w:t>
       </w:r>
     </w:p>
     <w:p>
@@ -29253,71 +29865,7 @@
           <w:sz w:val="24"/>
           <w:szCs w:val="24"/>
         </w:rPr>
-        <w:t xml:space="preserve">While the predictive power of quote imbalance is well understood and accepted in the industry, the predictive power order imbalance is more debatable, especially after incorporating the difficulty of trade classification. </w:t>
-      </w:r>
-      <w:r>
-        <w:rPr>
-          <w:rFonts w:ascii="Times New Roman" w:hAnsi="Times New Roman" w:cs="Times New Roman"/>
-          <w:sz w:val="24"/>
-          <w:szCs w:val="24"/>
-        </w:rPr>
-        <w:t>To provide a general intuition on the predictive abilit</w:t>
-      </w:r>
-      <w:r>
-        <w:rPr>
-          <w:rFonts w:ascii="Times New Roman" w:hAnsi="Times New Roman" w:cs="Times New Roman"/>
-          <w:sz w:val="24"/>
-          <w:szCs w:val="24"/>
-        </w:rPr>
-        <w:t>y of SOI</w:t>
-      </w:r>
-      <w:r>
-        <w:rPr>
-          <w:rFonts w:ascii="Times New Roman" w:hAnsi="Times New Roman" w:cs="Times New Roman"/>
-          <w:sz w:val="24"/>
-          <w:szCs w:val="24"/>
-        </w:rPr>
-        <w:t xml:space="preserve">, we </w:t>
-      </w:r>
-      <w:r>
-        <w:rPr>
-          <w:rFonts w:ascii="Times New Roman" w:hAnsi="Times New Roman" w:cs="Times New Roman"/>
-          <w:sz w:val="24"/>
-          <w:szCs w:val="24"/>
-        </w:rPr>
-        <w:t>show the scatter plot of the same period returns (</w:t>
-      </w:r>
-      <w:r>
-        <w:rPr>
-          <w:rFonts w:ascii="Times New Roman" w:hAnsi="Times New Roman" w:cs="Times New Roman"/>
-          <w:sz w:val="24"/>
-          <w:szCs w:val="24"/>
-        </w:rPr>
-        <w:t>after trimming the returns that are larger than two mean absolute deviations</w:t>
-      </w:r>
-      <w:r>
-        <w:rPr>
-          <w:rFonts w:ascii="Times New Roman" w:hAnsi="Times New Roman" w:cs="Times New Roman"/>
-          <w:sz w:val="24"/>
-          <w:szCs w:val="24"/>
-        </w:rPr>
-        <w:t>) vs. SOI. W</w:t>
-      </w:r>
-      <w:r>
-        <w:rPr>
-          <w:rFonts w:ascii="Times New Roman" w:hAnsi="Times New Roman" w:cs="Times New Roman"/>
-          <w:sz w:val="24"/>
-          <w:szCs w:val="24"/>
-        </w:rPr>
-        <w:t xml:space="preserve">e obtain an R^2 of 22.07%. </w:t>
-      </w:r>
-      <w:r>
-        <w:rPr>
-          <w:rFonts w:ascii="Times New Roman" w:hAnsi="Times New Roman" w:cs="Times New Roman"/>
-          <w:sz w:val="24"/>
-          <w:szCs w:val="24"/>
-        </w:rPr>
-        <w:t>The plot is as follows:</w:t>
+        <w:t>While the predictive power of quote imbalance is well understood and accepted in the industry, the predictive power order imbalance is more debatable, especially after incorporating the difficulty of trade classification. To provide a general intuition on the predictive ability of SOI, we show the scatter plot of the same period returns (after trimming the returns that are larger than two mean absolute deviations) vs. SOI. We obtain an R^2 of 22.07%. The plot is as follows:</w:t>
       </w:r>
       <w:r>
         <w:rPr>
@@ -29420,16 +29968,7 @@
           <w:sz w:val="24"/>
           <w:szCs w:val="24"/>
         </w:rPr>
-        <w:t>Concurrent</w:t>
-      </w:r>
-      <w:r>
-        <w:rPr>
-          <w:rFonts w:ascii="Times New Roman" w:hAnsi="Times New Roman" w:cs="Times New Roman"/>
-          <w:i/>
-          <w:sz w:val="24"/>
-          <w:szCs w:val="24"/>
-        </w:rPr>
-        <w:t xml:space="preserve"> </w:t>
+        <w:t xml:space="preserve">Concurrent </w:t>
       </w:r>
       <w:r>
         <w:rPr>
@@ -29853,16 +30392,7 @@
           <w:sz w:val="24"/>
           <w:szCs w:val="24"/>
         </w:rPr>
-        <w:t>Figure 4.6</w:t>
-      </w:r>
-      <w:r>
-        <w:rPr>
-          <w:rFonts w:ascii="Times New Roman" w:hAnsi="Times New Roman" w:cs="Times New Roman"/>
-          <w:i/>
-          <w:sz w:val="24"/>
-          <w:szCs w:val="24"/>
-        </w:rPr>
-        <w:t>:</w:t>
+        <w:t>Figure 4.6:</w:t>
       </w:r>
       <w:r>
         <w:rPr>
@@ -29897,6 +30427,7 @@
           <w:sz w:val="24"/>
           <w:szCs w:val="24"/>
         </w:rPr>
+        <w:lastRenderedPageBreak/>
         <w:t xml:space="preserve">The above plot shows that SOI is highly correlated with the same period return, and in section 4.3a, we had demonstrated that part of this correlation effect carries over to the next time period. </w:t>
       </w:r>
     </w:p>
@@ -29908,66 +30439,148 @@
           <w:szCs w:val="24"/>
         </w:rPr>
       </w:pPr>
+      <w:r>
+        <w:rPr>
+          <w:rFonts w:ascii="Times New Roman" w:hAnsi="Times New Roman" w:cs="Times New Roman"/>
+          <w:sz w:val="24"/>
+          <w:szCs w:val="24"/>
+        </w:rPr>
+        <w:t>Let us also sidetrack for a minute. R</w:t>
+      </w:r>
+      <w:r>
+        <w:rPr>
+          <w:rFonts w:ascii="Times New Roman" w:hAnsi="Times New Roman" w:cs="Times New Roman"/>
+          <w:sz w:val="24"/>
+          <w:szCs w:val="24"/>
+        </w:rPr>
+        <w:t xml:space="preserve">ecall in section one of the report, we concluded delaying </w:t>
+      </w:r>
+      <w:r>
+        <w:rPr>
+          <w:rFonts w:ascii="Times New Roman" w:hAnsi="Times New Roman" w:cs="Times New Roman"/>
+          <w:sz w:val="24"/>
+          <w:szCs w:val="24"/>
+        </w:rPr>
+        <w:t>all quotes by 30 milliseconds for venues D and C led to the largest fraction of trades falling in between the NBBO. By using the very raw data, and introduce various time delays for data used in concurrent regression for individual equity, we observe that delaying all quotes for 30 milliseconds has led to the highest R^2 in concurrent regression, thus corroborating to our earlier findings in section one. The R^2 plot for Amazon (AMZN) is shown below:</w:t>
+      </w:r>
     </w:p>
     <w:p>
       <w:pPr>
-        <w:rPr>
-          <w:rFonts w:ascii="Times New Roman" w:hAnsi="Times New Roman" w:cs="Times New Roman"/>
-          <w:b/>
-          <w:sz w:val="24"/>
-          <w:szCs w:val="24"/>
-        </w:rPr>
-      </w:pPr>
-      <w:r>
-        <w:rPr>
-          <w:rFonts w:ascii="Times New Roman" w:hAnsi="Times New Roman" w:cs="Times New Roman"/>
-          <w:b/>
-          <w:sz w:val="24"/>
-          <w:szCs w:val="24"/>
-        </w:rPr>
-        <w:lastRenderedPageBreak/>
-        <w:t>4</w:t>
-      </w:r>
-      <w:r>
-        <w:rPr>
-          <w:rFonts w:ascii="Times New Roman" w:hAnsi="Times New Roman" w:cs="Times New Roman"/>
-          <w:b/>
-          <w:sz w:val="24"/>
-          <w:szCs w:val="24"/>
-        </w:rPr>
-        <w:t>.4 Price Prediction Model Analysis</w:t>
-      </w:r>
-      <w:r>
-        <w:rPr>
-          <w:rFonts w:ascii="Times New Roman" w:hAnsi="Times New Roman" w:cs="Times New Roman"/>
-          <w:b/>
-          <w:sz w:val="24"/>
-          <w:szCs w:val="24"/>
-        </w:rPr>
-        <w:t>:</w:t>
+        <w:jc w:val="center"/>
+        <w:rPr>
+          <w:rFonts w:ascii="Times New Roman" w:hAnsi="Times New Roman" w:cs="Times New Roman"/>
+          <w:sz w:val="24"/>
+          <w:szCs w:val="24"/>
+        </w:rPr>
+      </w:pPr>
+      <w:r>
+        <w:rPr>
+          <w:noProof/>
+        </w:rPr>
+        <w:drawing>
+          <wp:inline distT="0" distB="0" distL="0" distR="0" wp14:anchorId="0D2E933C" wp14:editId="389D2B11">
+            <wp:extent cx="3804285" cy="2941221"/>
+            <wp:effectExtent l="0" t="0" r="5715" b="0"/>
+            <wp:docPr id="20485" name="图片 6"/>
+            <wp:cNvGraphicFramePr>
+              <a:graphicFrameLocks xmlns:a="http://schemas.openxmlformats.org/drawingml/2006/main" noChangeAspect="1"/>
+            </wp:cNvGraphicFramePr>
+            <a:graphic xmlns:a="http://schemas.openxmlformats.org/drawingml/2006/main">
+              <a:graphicData uri="http://schemas.openxmlformats.org/drawingml/2006/picture">
+                <pic:pic xmlns:pic="http://schemas.openxmlformats.org/drawingml/2006/picture">
+                  <pic:nvPicPr>
+                    <pic:cNvPr id="20485" name="图片 6"/>
+                    <pic:cNvPicPr>
+                      <a:picLocks noChangeAspect="1" noChangeArrowheads="1"/>
+                    </pic:cNvPicPr>
+                  </pic:nvPicPr>
+                  <pic:blipFill>
+                    <a:blip r:embed="rId30">
+                      <a:extLst>
+                        <a:ext uri="{28A0092B-C50C-407E-A947-70E740481C1C}">
+                          <a14:useLocalDpi xmlns:a14="http://schemas.microsoft.com/office/drawing/2010/main" val="0"/>
+                        </a:ext>
+                      </a:extLst>
+                    </a:blip>
+                    <a:srcRect/>
+                    <a:stretch>
+                      <a:fillRect/>
+                    </a:stretch>
+                  </pic:blipFill>
+                  <pic:spPr bwMode="auto">
+                    <a:xfrm>
+                      <a:off x="0" y="0"/>
+                      <a:ext cx="3843032" cy="2971177"/>
+                    </a:xfrm>
+                    <a:prstGeom prst="rect">
+                      <a:avLst/>
+                    </a:prstGeom>
+                    <a:noFill/>
+                    <a:ln>
+                      <a:noFill/>
+                    </a:ln>
+                    <a:extLst>
+                      <a:ext uri="{909E8E84-426E-40dd-AFC4-6F175D3DCCD1}">
+                        <a14:hiddenFill xmlns:lc="http://schemas.openxmlformats.org/drawingml/2006/lockedCanvas" xmlns:a14="http://schemas.microsoft.com/office/drawing/2010/main" xmlns:p="http://schemas.openxmlformats.org/presentationml/2006/main" xmlns="" xmlns:w="http://schemas.openxmlformats.org/wordprocessingml/2006/main" xmlns:w10="urn:schemas-microsoft-com:office:word" xmlns:v="urn:schemas-microsoft-com:vml" xmlns:o="urn:schemas-microsoft-com:office:office">
+                          <a:solidFill>
+                            <a:srgbClr val="FFFFFF"/>
+                          </a:solidFill>
+                        </a14:hiddenFill>
+                      </a:ext>
+                      <a:ext uri="{91240B29-F687-4f45-9708-019B960494DF}">
+                        <a14:hiddenLine xmlns:lc="http://schemas.openxmlformats.org/drawingml/2006/lockedCanvas" xmlns:a14="http://schemas.microsoft.com/office/drawing/2010/main" xmlns:p="http://schemas.openxmlformats.org/presentationml/2006/main" xmlns="" xmlns:w="http://schemas.openxmlformats.org/wordprocessingml/2006/main" xmlns:w10="urn:schemas-microsoft-com:office:word" xmlns:v="urn:schemas-microsoft-com:vml" xmlns:o="urn:schemas-microsoft-com:office:office" w="9525">
+                          <a:solidFill>
+                            <a:srgbClr val="000000"/>
+                          </a:solidFill>
+                          <a:miter lim="800000"/>
+                          <a:headEnd/>
+                          <a:tailEnd/>
+                        </a14:hiddenLine>
+                      </a:ext>
+                    </a:extLst>
+                  </pic:spPr>
+                </pic:pic>
+              </a:graphicData>
+            </a:graphic>
+          </wp:inline>
+        </w:drawing>
       </w:r>
     </w:p>
     <w:p>
       <w:pPr>
         <w:rPr>
           <w:rFonts w:ascii="Times New Roman" w:hAnsi="Times New Roman" w:cs="Times New Roman"/>
-          <w:noProof/>
-        </w:rPr>
-      </w:pPr>
-      <w:r>
-        <w:rPr>
-          <w:rFonts w:ascii="Times New Roman" w:hAnsi="Times New Roman" w:cs="Times New Roman"/>
-          <w:sz w:val="24"/>
-          <w:szCs w:val="24"/>
-        </w:rPr>
-        <w:t>To better understand the effect of varying time window, we group all the SOI and SQI data into 20 separate bins depending on the where the SOI data point fall under. For example, all SOI data points that have values between -1.0 to -0.9 are grouped into a single bin. We then plots the average return values of all the bins against the average values of falling under each bin. The rationale behind this is to better visualize the effects and stabilities of SOI and SQI:</w:t>
-      </w:r>
-      <w:r>
-        <w:rPr>
-          <w:rFonts w:ascii="Times New Roman" w:hAnsi="Times New Roman" w:cs="Times New Roman"/>
-          <w:noProof/>
-        </w:rPr>
-        <w:t xml:space="preserve"> </w:t>
+          <w:b/>
+          <w:sz w:val="24"/>
+          <w:szCs w:val="24"/>
+        </w:rPr>
+      </w:pPr>
+      <w:r>
+        <w:rPr>
+          <w:rFonts w:ascii="Times New Roman" w:hAnsi="Times New Roman" w:cs="Times New Roman"/>
+          <w:b/>
+          <w:sz w:val="24"/>
+          <w:szCs w:val="24"/>
+        </w:rPr>
+        <w:t>4</w:t>
+      </w:r>
+      <w:r>
+        <w:rPr>
+          <w:rFonts w:ascii="Times New Roman" w:hAnsi="Times New Roman" w:cs="Times New Roman"/>
+          <w:b/>
+          <w:sz w:val="24"/>
+          <w:szCs w:val="24"/>
+        </w:rPr>
+        <w:t>.4 Price Prediction Model Analysis</w:t>
+      </w:r>
+      <w:r>
+        <w:rPr>
+          <w:rFonts w:ascii="Times New Roman" w:hAnsi="Times New Roman" w:cs="Times New Roman"/>
+          <w:b/>
+          <w:sz w:val="24"/>
+          <w:szCs w:val="24"/>
+        </w:rPr>
+        <w:t>:</w:t>
       </w:r>
     </w:p>
     <w:p>
@@ -29977,20 +30590,44 @@
           <w:noProof/>
         </w:rPr>
       </w:pPr>
+      <w:r>
+        <w:rPr>
+          <w:rFonts w:ascii="Times New Roman" w:hAnsi="Times New Roman" w:cs="Times New Roman"/>
+          <w:sz w:val="24"/>
+          <w:szCs w:val="24"/>
+        </w:rPr>
+        <w:t>To better understand the effect of varying time window, we group all the SOI and SQI data into 20 separate bins depending on the where the SOI data point fall under. For example, all SOI data points that have values between -1.0 to -0.9 are grouped into a single bin. We then plots the average return values of all the bins against the average values of falling under each bin. The rationale behind this is to better visualize the effects and stabilities of SOI and SQI:</w:t>
+      </w:r>
+      <w:r>
+        <w:rPr>
+          <w:rFonts w:ascii="Times New Roman" w:hAnsi="Times New Roman" w:cs="Times New Roman"/>
+          <w:noProof/>
+        </w:rPr>
+        <w:t xml:space="preserve"> </w:t>
+      </w:r>
     </w:p>
     <w:p>
       <w:pPr>
         <w:rPr>
           <w:rFonts w:ascii="Times New Roman" w:hAnsi="Times New Roman" w:cs="Times New Roman"/>
-          <w:sz w:val="24"/>
-          <w:szCs w:val="24"/>
-        </w:rPr>
-      </w:pPr>
-      <w:r>
-        <w:rPr>
-          <w:rFonts w:ascii="Times New Roman" w:hAnsi="Times New Roman" w:cs="Times New Roman"/>
           <w:noProof/>
         </w:rPr>
+      </w:pPr>
+    </w:p>
+    <w:p>
+      <w:pPr>
+        <w:rPr>
+          <w:rFonts w:ascii="Times New Roman" w:hAnsi="Times New Roman" w:cs="Times New Roman"/>
+          <w:sz w:val="24"/>
+          <w:szCs w:val="24"/>
+        </w:rPr>
+      </w:pPr>
+      <w:r>
+        <w:rPr>
+          <w:rFonts w:ascii="Times New Roman" w:hAnsi="Times New Roman" w:cs="Times New Roman"/>
+          <w:noProof/>
+        </w:rPr>
+        <w:lastRenderedPageBreak/>
         <w:drawing>
           <wp:inline distT="0" distB="0" distL="0" distR="0" wp14:anchorId="2A320DAF" wp14:editId="16B78D79">
             <wp:extent cx="5536366" cy="3299371"/>
@@ -30007,7 +30644,7 @@
                     <pic:cNvPicPr/>
                   </pic:nvPicPr>
                   <pic:blipFill>
-                    <a:blip r:embed="rId30"/>
+                    <a:blip r:embed="rId31"/>
                     <a:stretch>
                       <a:fillRect/>
                     </a:stretch>
@@ -30734,7 +31371,6 @@
           <w:rFonts w:ascii="Times New Roman" w:hAnsi="Times New Roman" w:cs="Times New Roman"/>
           <w:noProof/>
         </w:rPr>
-        <w:lastRenderedPageBreak/>
         <w:drawing>
           <wp:inline distT="0" distB="0" distL="0" distR="0" wp14:anchorId="06416E05" wp14:editId="17265A3C">
             <wp:extent cx="5731510" cy="3049270"/>
@@ -30751,7 +31387,7 @@
                     <pic:cNvPicPr/>
                   </pic:nvPicPr>
                   <pic:blipFill>
-                    <a:blip r:embed="rId31"/>
+                    <a:blip r:embed="rId32"/>
                     <a:stretch>
                       <a:fillRect/>
                     </a:stretch>
@@ -30833,6 +31469,7 @@
           <w:sz w:val="24"/>
           <w:szCs w:val="24"/>
         </w:rPr>
+        <w:lastRenderedPageBreak/>
         <w:t xml:space="preserve">It is much harder to visualize SOI’s effects, we </w:t>
       </w:r>
       <w:r>
@@ -30980,7 +31617,7 @@
                     <pic:cNvPicPr/>
                   </pic:nvPicPr>
                   <pic:blipFill>
-                    <a:blip r:embed="rId32"/>
+                    <a:blip r:embed="rId33"/>
                     <a:stretch>
                       <a:fillRect/>
                     </a:stretch>
@@ -32065,6 +32702,7 @@
           <w:rFonts w:ascii="Times New Roman" w:hAnsi="Times New Roman" w:cs="Times New Roman"/>
           <w:noProof/>
         </w:rPr>
+        <w:lastRenderedPageBreak/>
         <w:drawing>
           <wp:inline distT="0" distB="0" distL="0" distR="0" wp14:anchorId="0215E950" wp14:editId="55374177">
             <wp:extent cx="4958722" cy="2787015"/>
@@ -32081,7 +32719,7 @@
                     <pic:cNvPicPr/>
                   </pic:nvPicPr>
                   <pic:blipFill>
-                    <a:blip r:embed="rId33"/>
+                    <a:blip r:embed="rId34"/>
                     <a:stretch>
                       <a:fillRect/>
                     </a:stretch>
@@ -32396,16 +33034,7 @@
           <w:sz w:val="24"/>
           <w:szCs w:val="24"/>
         </w:rPr>
-        <w:t xml:space="preserve">the SQI as a signal </w:t>
-      </w:r>
-      <w:r>
-        <w:rPr>
-          <w:rFonts w:ascii="Times New Roman" w:hAnsi="Times New Roman" w:cs="Times New Roman"/>
-          <w:sz w:val="24"/>
-          <w:szCs w:val="24"/>
-        </w:rPr>
-        <w:lastRenderedPageBreak/>
-        <w:t xml:space="preserve">generator. </w:t>
+        <w:t xml:space="preserve">the SQI as a signal generator. </w:t>
       </w:r>
       <w:r>
         <w:rPr>
@@ -32577,7 +33206,16 @@
           <w:sz w:val="24"/>
           <w:szCs w:val="24"/>
         </w:rPr>
-        <w:t xml:space="preserve">factor model is negative, we predict downward movement, if the price change outputted by the two factor model is positive, we predict upward price movement. We exclude all trades that do not move from our samples when calculating prediction accuracies. </w:t>
+        <w:t xml:space="preserve">factor model is negative, we predict downward movement, if the price change outputted by the two factor model is positive, we predict </w:t>
+      </w:r>
+      <w:r>
+        <w:rPr>
+          <w:rFonts w:ascii="Times New Roman" w:hAnsi="Times New Roman" w:cs="Times New Roman"/>
+          <w:sz w:val="24"/>
+          <w:szCs w:val="24"/>
+        </w:rPr>
+        <w:lastRenderedPageBreak/>
+        <w:t xml:space="preserve">upward price movement. We exclude all trades that do not move from our samples when calculating prediction accuracies. </w:t>
       </w:r>
     </w:p>
     <w:p>
@@ -32789,23 +33427,7 @@
               <w:sz w:val="24"/>
               <w:szCs w:val="24"/>
             </w:rPr>
-            <m:t xml:space="preserve">   </m:t>
-          </m:r>
-          <m:r>
-            <w:rPr>
-              <w:rFonts w:ascii="Cambria Math" w:hAnsi="Cambria Math" w:cs="Times New Roman"/>
-              <w:sz w:val="24"/>
-              <w:szCs w:val="24"/>
-            </w:rPr>
-            <m:t xml:space="preserve">    </m:t>
-          </m:r>
-          <m:r>
-            <w:rPr>
-              <w:rFonts w:ascii="Cambria Math" w:hAnsi="Cambria Math" w:cs="Times New Roman"/>
-              <w:sz w:val="24"/>
-              <w:szCs w:val="24"/>
-            </w:rPr>
-            <m:t>TWAP=</m:t>
+            <m:t xml:space="preserve">       TWAP=</m:t>
           </m:r>
           <m:f>
             <m:fPr>
@@ -33127,7 +33749,6 @@
           <w:sz w:val="24"/>
           <w:szCs w:val="24"/>
         </w:rPr>
-        <w:lastRenderedPageBreak/>
         <w:t xml:space="preserve">If </w:t>
       </w:r>
       <w:r>
@@ -33229,6 +33850,7 @@
           <w:sz w:val="24"/>
           <w:szCs w:val="24"/>
         </w:rPr>
+        <w:lastRenderedPageBreak/>
         <w:t xml:space="preserve">If </w:t>
       </w:r>
       <w:r>
@@ -35160,7 +35782,6 @@
                 <w:sz w:val="24"/>
                 <w:szCs w:val="24"/>
               </w:rPr>
-              <w:lastRenderedPageBreak/>
               <w:t>Total Saving Over TWAP</w:t>
             </w:r>
           </w:p>
@@ -35442,6 +36063,7 @@
           <w:sz w:val="24"/>
           <w:szCs w:val="24"/>
         </w:rPr>
+        <w:lastRenderedPageBreak/>
         <w:t>The Plot</w:t>
       </w:r>
       <w:r>
@@ -35669,7 +36291,7 @@
                           <pic:cNvPicPr/>
                         </pic:nvPicPr>
                         <pic:blipFill>
-                          <a:blip r:embed="rId34"/>
+                          <a:blip r:embed="rId35"/>
                           <a:stretch>
                             <a:fillRect/>
                           </a:stretch>
@@ -35722,7 +36344,7 @@
                           <pic:cNvPicPr/>
                         </pic:nvPicPr>
                         <pic:blipFill>
-                          <a:blip r:embed="rId35"/>
+                          <a:blip r:embed="rId36"/>
                           <a:stretch>
                             <a:fillRect/>
                           </a:stretch>
@@ -36007,16 +36629,7 @@
           <w:sz w:val="24"/>
           <w:szCs w:val="24"/>
         </w:rPr>
-        <w:t xml:space="preserve">Remember in section 3, we had done some exploratory analysis on stock attributes that are significant in determining stocks’ trading venue distribution, there are plenty more attributes such as the volatility of a stock, the sector for which a stock belongs to, </w:t>
-      </w:r>
-      <w:r>
-        <w:rPr>
-          <w:rFonts w:ascii="Times New Roman" w:hAnsi="Times New Roman" w:cs="Times New Roman"/>
-          <w:sz w:val="24"/>
-          <w:szCs w:val="24"/>
-        </w:rPr>
-        <w:lastRenderedPageBreak/>
-        <w:t xml:space="preserve">fundamental ratios of a stock, and many more characteristics. </w:t>
+        <w:t xml:space="preserve">Remember in section 3, we had done some exploratory analysis on stock attributes that are significant in determining stocks’ trading venue distribution, there are plenty more attributes such as the volatility of a stock, the sector for which a stock belongs to, fundamental ratios of a stock, and many more characteristics. </w:t>
       </w:r>
       <w:r>
         <w:rPr>
@@ -36228,6 +36841,16 @@
           <w:szCs w:val="24"/>
         </w:rPr>
       </w:pPr>
+      <w:r>
+        <w:rPr>
+          <w:rFonts w:ascii="Times New Roman" w:hAnsi="Times New Roman" w:cs="Times New Roman"/>
+          <w:b/>
+          <w:sz w:val="24"/>
+          <w:szCs w:val="24"/>
+        </w:rPr>
+        <w:lastRenderedPageBreak/>
+        <w:t>Appendix</w:t>
+      </w:r>
     </w:p>
     <w:p>
       <w:pPr>
@@ -36251,11 +36874,60 @@
         <w:spacing w:after="0" w:line="240" w:lineRule="auto"/>
         <w:rPr>
           <w:rFonts w:ascii="Times New Roman" w:hAnsi="Times New Roman" w:cs="Times New Roman"/>
-          <w:b/>
-          <w:sz w:val="24"/>
-          <w:szCs w:val="24"/>
-        </w:rPr>
-      </w:pPr>
+          <w:sz w:val="24"/>
+          <w:szCs w:val="24"/>
+        </w:rPr>
+      </w:pPr>
+      <w:r>
+        <w:rPr>
+          <w:rFonts w:ascii="Times New Roman" w:hAnsi="Times New Roman" w:cs="Times New Roman"/>
+          <w:sz w:val="24"/>
+          <w:szCs w:val="24"/>
+        </w:rPr>
+        <w:t xml:space="preserve">All codes are submitted on </w:t>
+      </w:r>
+      <w:proofErr w:type="spellStart"/>
+      <w:r>
+        <w:rPr>
+          <w:rFonts w:ascii="Times New Roman" w:hAnsi="Times New Roman" w:cs="Times New Roman"/>
+          <w:sz w:val="24"/>
+          <w:szCs w:val="24"/>
+        </w:rPr>
+        <w:t>Github</w:t>
+      </w:r>
+      <w:proofErr w:type="spellEnd"/>
+      <w:r>
+        <w:rPr>
+          <w:rFonts w:ascii="Times New Roman" w:hAnsi="Times New Roman" w:cs="Times New Roman"/>
+          <w:sz w:val="24"/>
+          <w:szCs w:val="24"/>
+        </w:rPr>
+        <w:t xml:space="preserve"> (You will need to contact aut</w:t>
+      </w:r>
+      <w:r>
+        <w:rPr>
+          <w:rFonts w:ascii="Times New Roman" w:hAnsi="Times New Roman" w:cs="Times New Roman"/>
+          <w:sz w:val="24"/>
+          <w:szCs w:val="24"/>
+        </w:rPr>
+        <w:t xml:space="preserve">hor for permission to access </w:t>
+      </w:r>
+      <w:r>
+        <w:rPr>
+          <w:rFonts w:ascii="Times New Roman" w:hAnsi="Times New Roman" w:cs="Times New Roman"/>
+          <w:sz w:val="24"/>
+          <w:szCs w:val="24"/>
+        </w:rPr>
+        <w:t>the code base)</w:t>
+      </w:r>
+      <w:r>
+        <w:rPr>
+          <w:rFonts w:ascii="Times New Roman" w:hAnsi="Times New Roman" w:cs="Times New Roman"/>
+          <w:sz w:val="24"/>
+          <w:szCs w:val="24"/>
+        </w:rPr>
+        <w:t>:</w:t>
+      </w:r>
     </w:p>
     <w:p>
       <w:pPr>
@@ -36265,7 +36937,6 @@
         <w:spacing w:after="0" w:line="240" w:lineRule="auto"/>
         <w:rPr>
           <w:rFonts w:ascii="Times New Roman" w:hAnsi="Times New Roman" w:cs="Times New Roman"/>
-          <w:b/>
           <w:sz w:val="24"/>
           <w:szCs w:val="24"/>
         </w:rPr>
@@ -36279,11 +36950,15 @@
         <w:spacing w:after="0" w:line="240" w:lineRule="auto"/>
         <w:rPr>
           <w:rFonts w:ascii="Times New Roman" w:hAnsi="Times New Roman" w:cs="Times New Roman"/>
-          <w:b/>
-          <w:sz w:val="24"/>
-          <w:szCs w:val="24"/>
-        </w:rPr>
-      </w:pPr>
+          <w:sz w:val="24"/>
+          <w:szCs w:val="24"/>
+        </w:rPr>
+      </w:pPr>
+      <w:hyperlink r:id="rId37" w:history="1">
+        <w:r>
+          <w:t>https://github.com/rcyeh/cfem2013/</w:t>
+        </w:r>
+      </w:hyperlink>
     </w:p>
     <w:p>
       <w:pPr>
@@ -36293,11 +36968,34 @@
         <w:spacing w:after="0" w:line="240" w:lineRule="auto"/>
         <w:rPr>
           <w:rFonts w:ascii="Times New Roman" w:hAnsi="Times New Roman" w:cs="Times New Roman"/>
-          <w:b/>
-          <w:sz w:val="24"/>
-          <w:szCs w:val="24"/>
-        </w:rPr>
-      </w:pPr>
+          <w:sz w:val="24"/>
+          <w:szCs w:val="24"/>
+        </w:rPr>
+      </w:pPr>
+      <w:r>
+        <w:rPr>
+          <w:rFonts w:ascii="Times New Roman" w:hAnsi="Times New Roman" w:cs="Times New Roman"/>
+          <w:sz w:val="24"/>
+          <w:szCs w:val="24"/>
+        </w:rPr>
+        <w:t>https://githu</w:t>
+      </w:r>
+      <w:r>
+        <w:rPr>
+          <w:rFonts w:ascii="Times New Roman" w:hAnsi="Times New Roman" w:cs="Times New Roman"/>
+          <w:sz w:val="24"/>
+          <w:szCs w:val="24"/>
+        </w:rPr>
+        <w:t>b.com/rcyeh/cfem2013/</w:t>
+      </w:r>
+      <w:r>
+        <w:rPr>
+          <w:rFonts w:ascii="Times New Roman" w:hAnsi="Times New Roman" w:cs="Times New Roman"/>
+          <w:sz w:val="24"/>
+          <w:szCs w:val="24"/>
+        </w:rPr>
+        <w:t>MaketData_OptimalDelay</w:t>
+      </w:r>
     </w:p>
     <w:p>
       <w:pPr>
@@ -36307,486 +37005,11 @@
         <w:spacing w:after="0" w:line="240" w:lineRule="auto"/>
         <w:rPr>
           <w:rFonts w:ascii="Times New Roman" w:hAnsi="Times New Roman" w:cs="Times New Roman"/>
-          <w:b/>
-          <w:sz w:val="24"/>
-          <w:szCs w:val="24"/>
-        </w:rPr>
-      </w:pPr>
-    </w:p>
-    <w:p>
-      <w:pPr>
-        <w:autoSpaceDE w:val="0"/>
-        <w:autoSpaceDN w:val="0"/>
-        <w:adjustRightInd w:val="0"/>
-        <w:spacing w:after="0" w:line="240" w:lineRule="auto"/>
-        <w:rPr>
-          <w:rFonts w:ascii="Times New Roman" w:hAnsi="Times New Roman" w:cs="Times New Roman"/>
-          <w:b/>
-          <w:sz w:val="24"/>
-          <w:szCs w:val="24"/>
-        </w:rPr>
-      </w:pPr>
-    </w:p>
-    <w:p>
-      <w:pPr>
-        <w:autoSpaceDE w:val="0"/>
-        <w:autoSpaceDN w:val="0"/>
-        <w:adjustRightInd w:val="0"/>
-        <w:spacing w:after="0" w:line="240" w:lineRule="auto"/>
-        <w:rPr>
-          <w:rFonts w:ascii="Times New Roman" w:hAnsi="Times New Roman" w:cs="Times New Roman"/>
-          <w:b/>
-          <w:sz w:val="24"/>
-          <w:szCs w:val="24"/>
-        </w:rPr>
-      </w:pPr>
-    </w:p>
-    <w:p>
-      <w:pPr>
-        <w:autoSpaceDE w:val="0"/>
-        <w:autoSpaceDN w:val="0"/>
-        <w:adjustRightInd w:val="0"/>
-        <w:spacing w:after="0" w:line="240" w:lineRule="auto"/>
-        <w:rPr>
-          <w:rFonts w:ascii="Times New Roman" w:hAnsi="Times New Roman" w:cs="Times New Roman"/>
-          <w:b/>
-          <w:sz w:val="24"/>
-          <w:szCs w:val="24"/>
-        </w:rPr>
-      </w:pPr>
-    </w:p>
-    <w:p>
-      <w:pPr>
-        <w:autoSpaceDE w:val="0"/>
-        <w:autoSpaceDN w:val="0"/>
-        <w:adjustRightInd w:val="0"/>
-        <w:spacing w:after="0" w:line="240" w:lineRule="auto"/>
-        <w:rPr>
-          <w:rFonts w:ascii="Times New Roman" w:hAnsi="Times New Roman" w:cs="Times New Roman"/>
-          <w:b/>
-          <w:sz w:val="24"/>
-          <w:szCs w:val="24"/>
-        </w:rPr>
-      </w:pPr>
-    </w:p>
-    <w:p>
-      <w:pPr>
-        <w:autoSpaceDE w:val="0"/>
-        <w:autoSpaceDN w:val="0"/>
-        <w:adjustRightInd w:val="0"/>
-        <w:spacing w:after="0" w:line="240" w:lineRule="auto"/>
-        <w:rPr>
-          <w:rFonts w:ascii="Times New Roman" w:hAnsi="Times New Roman" w:cs="Times New Roman"/>
-          <w:b/>
-          <w:sz w:val="24"/>
-          <w:szCs w:val="24"/>
-        </w:rPr>
-      </w:pPr>
-    </w:p>
-    <w:p>
-      <w:pPr>
-        <w:autoSpaceDE w:val="0"/>
-        <w:autoSpaceDN w:val="0"/>
-        <w:adjustRightInd w:val="0"/>
-        <w:spacing w:after="0" w:line="240" w:lineRule="auto"/>
-        <w:rPr>
-          <w:rFonts w:ascii="Times New Roman" w:hAnsi="Times New Roman" w:cs="Times New Roman"/>
-          <w:b/>
-          <w:sz w:val="24"/>
-          <w:szCs w:val="24"/>
-        </w:rPr>
-      </w:pPr>
-    </w:p>
-    <w:p>
-      <w:pPr>
-        <w:autoSpaceDE w:val="0"/>
-        <w:autoSpaceDN w:val="0"/>
-        <w:adjustRightInd w:val="0"/>
-        <w:spacing w:after="0" w:line="240" w:lineRule="auto"/>
-        <w:rPr>
-          <w:rFonts w:ascii="Times New Roman" w:hAnsi="Times New Roman" w:cs="Times New Roman"/>
-          <w:b/>
-          <w:sz w:val="24"/>
-          <w:szCs w:val="24"/>
-        </w:rPr>
-      </w:pPr>
-    </w:p>
-    <w:p>
-      <w:pPr>
-        <w:autoSpaceDE w:val="0"/>
-        <w:autoSpaceDN w:val="0"/>
-        <w:adjustRightInd w:val="0"/>
-        <w:spacing w:after="0" w:line="240" w:lineRule="auto"/>
-        <w:rPr>
-          <w:rFonts w:ascii="Times New Roman" w:hAnsi="Times New Roman" w:cs="Times New Roman"/>
-          <w:b/>
-          <w:sz w:val="24"/>
-          <w:szCs w:val="24"/>
-        </w:rPr>
-      </w:pPr>
-    </w:p>
-    <w:p>
-      <w:pPr>
-        <w:autoSpaceDE w:val="0"/>
-        <w:autoSpaceDN w:val="0"/>
-        <w:adjustRightInd w:val="0"/>
-        <w:spacing w:after="0" w:line="240" w:lineRule="auto"/>
-        <w:rPr>
-          <w:rFonts w:ascii="Times New Roman" w:hAnsi="Times New Roman" w:cs="Times New Roman"/>
-          <w:b/>
-          <w:sz w:val="24"/>
-          <w:szCs w:val="24"/>
-        </w:rPr>
-      </w:pPr>
-    </w:p>
-    <w:p>
-      <w:pPr>
-        <w:autoSpaceDE w:val="0"/>
-        <w:autoSpaceDN w:val="0"/>
-        <w:adjustRightInd w:val="0"/>
-        <w:spacing w:after="0" w:line="240" w:lineRule="auto"/>
-        <w:rPr>
-          <w:rFonts w:ascii="Times New Roman" w:hAnsi="Times New Roman" w:cs="Times New Roman"/>
-          <w:b/>
-          <w:sz w:val="24"/>
-          <w:szCs w:val="24"/>
-        </w:rPr>
-      </w:pPr>
-    </w:p>
-    <w:p>
-      <w:pPr>
-        <w:autoSpaceDE w:val="0"/>
-        <w:autoSpaceDN w:val="0"/>
-        <w:adjustRightInd w:val="0"/>
-        <w:spacing w:after="0" w:line="240" w:lineRule="auto"/>
-        <w:rPr>
-          <w:rFonts w:ascii="Times New Roman" w:hAnsi="Times New Roman" w:cs="Times New Roman"/>
-          <w:b/>
-          <w:sz w:val="24"/>
-          <w:szCs w:val="24"/>
-        </w:rPr>
-      </w:pPr>
-    </w:p>
-    <w:p>
-      <w:pPr>
-        <w:autoSpaceDE w:val="0"/>
-        <w:autoSpaceDN w:val="0"/>
-        <w:adjustRightInd w:val="0"/>
-        <w:spacing w:after="0" w:line="240" w:lineRule="auto"/>
-        <w:rPr>
-          <w:rFonts w:ascii="Times New Roman" w:hAnsi="Times New Roman" w:cs="Times New Roman"/>
-          <w:b/>
-          <w:sz w:val="24"/>
-          <w:szCs w:val="24"/>
-        </w:rPr>
-      </w:pPr>
-    </w:p>
-    <w:p>
-      <w:pPr>
-        <w:autoSpaceDE w:val="0"/>
-        <w:autoSpaceDN w:val="0"/>
-        <w:adjustRightInd w:val="0"/>
-        <w:spacing w:after="0" w:line="240" w:lineRule="auto"/>
-        <w:rPr>
-          <w:rFonts w:ascii="Times New Roman" w:hAnsi="Times New Roman" w:cs="Times New Roman"/>
-          <w:b/>
-          <w:sz w:val="24"/>
-          <w:szCs w:val="24"/>
-        </w:rPr>
-      </w:pPr>
-    </w:p>
-    <w:p>
-      <w:pPr>
-        <w:autoSpaceDE w:val="0"/>
-        <w:autoSpaceDN w:val="0"/>
-        <w:adjustRightInd w:val="0"/>
-        <w:spacing w:after="0" w:line="240" w:lineRule="auto"/>
-        <w:rPr>
-          <w:rFonts w:ascii="Times New Roman" w:hAnsi="Times New Roman" w:cs="Times New Roman"/>
-          <w:b/>
-          <w:sz w:val="24"/>
-          <w:szCs w:val="24"/>
-        </w:rPr>
-      </w:pPr>
-    </w:p>
-    <w:p>
-      <w:pPr>
-        <w:autoSpaceDE w:val="0"/>
-        <w:autoSpaceDN w:val="0"/>
-        <w:adjustRightInd w:val="0"/>
-        <w:spacing w:after="0" w:line="240" w:lineRule="auto"/>
-        <w:rPr>
-          <w:rFonts w:ascii="Times New Roman" w:hAnsi="Times New Roman" w:cs="Times New Roman"/>
-          <w:b/>
-          <w:sz w:val="24"/>
-          <w:szCs w:val="24"/>
-        </w:rPr>
-      </w:pPr>
-    </w:p>
-    <w:p>
-      <w:pPr>
-        <w:autoSpaceDE w:val="0"/>
-        <w:autoSpaceDN w:val="0"/>
-        <w:adjustRightInd w:val="0"/>
-        <w:spacing w:after="0" w:line="240" w:lineRule="auto"/>
-        <w:rPr>
-          <w:rFonts w:ascii="Times New Roman" w:hAnsi="Times New Roman" w:cs="Times New Roman"/>
-          <w:b/>
-          <w:sz w:val="24"/>
-          <w:szCs w:val="24"/>
-        </w:rPr>
-      </w:pPr>
-    </w:p>
-    <w:p>
-      <w:pPr>
-        <w:autoSpaceDE w:val="0"/>
-        <w:autoSpaceDN w:val="0"/>
-        <w:adjustRightInd w:val="0"/>
-        <w:spacing w:after="0" w:line="240" w:lineRule="auto"/>
-        <w:rPr>
-          <w:rFonts w:ascii="Times New Roman" w:hAnsi="Times New Roman" w:cs="Times New Roman"/>
-          <w:b/>
-          <w:sz w:val="24"/>
-          <w:szCs w:val="24"/>
-        </w:rPr>
-      </w:pPr>
-    </w:p>
-    <w:p>
-      <w:pPr>
-        <w:autoSpaceDE w:val="0"/>
-        <w:autoSpaceDN w:val="0"/>
-        <w:adjustRightInd w:val="0"/>
-        <w:spacing w:after="0" w:line="240" w:lineRule="auto"/>
-        <w:rPr>
-          <w:rFonts w:ascii="Times New Roman" w:hAnsi="Times New Roman" w:cs="Times New Roman"/>
-          <w:b/>
-          <w:sz w:val="24"/>
-          <w:szCs w:val="24"/>
-        </w:rPr>
-      </w:pPr>
-    </w:p>
-    <w:p>
-      <w:pPr>
-        <w:autoSpaceDE w:val="0"/>
-        <w:autoSpaceDN w:val="0"/>
-        <w:adjustRightInd w:val="0"/>
-        <w:spacing w:after="0" w:line="240" w:lineRule="auto"/>
-        <w:rPr>
-          <w:rFonts w:ascii="Times New Roman" w:hAnsi="Times New Roman" w:cs="Times New Roman"/>
-          <w:b/>
-          <w:sz w:val="24"/>
-          <w:szCs w:val="24"/>
-        </w:rPr>
-      </w:pPr>
-    </w:p>
-    <w:p>
-      <w:pPr>
-        <w:autoSpaceDE w:val="0"/>
-        <w:autoSpaceDN w:val="0"/>
-        <w:adjustRightInd w:val="0"/>
-        <w:spacing w:after="0" w:line="240" w:lineRule="auto"/>
-        <w:rPr>
-          <w:rFonts w:ascii="Times New Roman" w:hAnsi="Times New Roman" w:cs="Times New Roman"/>
-          <w:b/>
-          <w:sz w:val="24"/>
-          <w:szCs w:val="24"/>
-        </w:rPr>
-      </w:pPr>
-    </w:p>
-    <w:p>
-      <w:pPr>
-        <w:autoSpaceDE w:val="0"/>
-        <w:autoSpaceDN w:val="0"/>
-        <w:adjustRightInd w:val="0"/>
-        <w:spacing w:after="0" w:line="240" w:lineRule="auto"/>
-        <w:rPr>
-          <w:rFonts w:ascii="Times New Roman" w:hAnsi="Times New Roman" w:cs="Times New Roman"/>
-          <w:b/>
-          <w:sz w:val="24"/>
-          <w:szCs w:val="24"/>
-        </w:rPr>
-      </w:pPr>
-    </w:p>
-    <w:p>
-      <w:pPr>
-        <w:autoSpaceDE w:val="0"/>
-        <w:autoSpaceDN w:val="0"/>
-        <w:adjustRightInd w:val="0"/>
-        <w:spacing w:after="0" w:line="240" w:lineRule="auto"/>
-        <w:rPr>
-          <w:rFonts w:ascii="Times New Roman" w:hAnsi="Times New Roman" w:cs="Times New Roman"/>
-          <w:b/>
-          <w:sz w:val="24"/>
-          <w:szCs w:val="24"/>
-        </w:rPr>
-      </w:pPr>
-    </w:p>
-    <w:p>
-      <w:pPr>
-        <w:autoSpaceDE w:val="0"/>
-        <w:autoSpaceDN w:val="0"/>
-        <w:adjustRightInd w:val="0"/>
-        <w:spacing w:after="0" w:line="240" w:lineRule="auto"/>
-        <w:rPr>
-          <w:rFonts w:ascii="Times New Roman" w:hAnsi="Times New Roman" w:cs="Times New Roman"/>
-          <w:b/>
-          <w:sz w:val="24"/>
-          <w:szCs w:val="24"/>
-        </w:rPr>
-      </w:pPr>
-    </w:p>
-    <w:p>
-      <w:pPr>
-        <w:autoSpaceDE w:val="0"/>
-        <w:autoSpaceDN w:val="0"/>
-        <w:adjustRightInd w:val="0"/>
-        <w:spacing w:after="0" w:line="240" w:lineRule="auto"/>
-        <w:rPr>
-          <w:rFonts w:ascii="Times New Roman" w:hAnsi="Times New Roman" w:cs="Times New Roman"/>
-          <w:b/>
-          <w:sz w:val="24"/>
-          <w:szCs w:val="24"/>
-        </w:rPr>
-      </w:pPr>
-    </w:p>
-    <w:p>
-      <w:pPr>
-        <w:autoSpaceDE w:val="0"/>
-        <w:autoSpaceDN w:val="0"/>
-        <w:adjustRightInd w:val="0"/>
-        <w:spacing w:after="0" w:line="240" w:lineRule="auto"/>
-        <w:rPr>
-          <w:rFonts w:ascii="Times New Roman" w:hAnsi="Times New Roman" w:cs="Times New Roman"/>
-          <w:b/>
-          <w:sz w:val="24"/>
-          <w:szCs w:val="24"/>
-        </w:rPr>
-      </w:pPr>
-      <w:r>
-        <w:rPr>
-          <w:rFonts w:ascii="Times New Roman" w:hAnsi="Times New Roman" w:cs="Times New Roman"/>
-          <w:b/>
-          <w:sz w:val="24"/>
-          <w:szCs w:val="24"/>
-        </w:rPr>
-        <w:lastRenderedPageBreak/>
-        <w:t>Appendix</w:t>
-      </w:r>
-    </w:p>
-    <w:p>
-      <w:pPr>
-        <w:autoSpaceDE w:val="0"/>
-        <w:autoSpaceDN w:val="0"/>
-        <w:adjustRightInd w:val="0"/>
-        <w:spacing w:after="0" w:line="240" w:lineRule="auto"/>
-        <w:rPr>
-          <w:rFonts w:ascii="Times New Roman" w:hAnsi="Times New Roman" w:cs="Times New Roman"/>
-          <w:b/>
-          <w:sz w:val="24"/>
-          <w:szCs w:val="24"/>
-        </w:rPr>
-      </w:pPr>
-    </w:p>
-    <w:p>
-      <w:pPr>
-        <w:autoSpaceDE w:val="0"/>
-        <w:autoSpaceDN w:val="0"/>
-        <w:adjustRightInd w:val="0"/>
-        <w:spacing w:after="0" w:line="240" w:lineRule="auto"/>
-        <w:rPr>
-          <w:rFonts w:ascii="Times New Roman" w:hAnsi="Times New Roman" w:cs="Times New Roman"/>
-          <w:sz w:val="24"/>
-          <w:szCs w:val="24"/>
-        </w:rPr>
-      </w:pPr>
-      <w:r>
-        <w:rPr>
-          <w:rFonts w:ascii="Times New Roman" w:hAnsi="Times New Roman" w:cs="Times New Roman"/>
-          <w:sz w:val="24"/>
-          <w:szCs w:val="24"/>
-        </w:rPr>
-        <w:t>All codes are submitted on Github</w:t>
-      </w:r>
-      <w:r>
-        <w:rPr>
-          <w:rFonts w:ascii="Times New Roman" w:hAnsi="Times New Roman" w:cs="Times New Roman"/>
-          <w:sz w:val="24"/>
-          <w:szCs w:val="24"/>
-        </w:rPr>
-        <w:t xml:space="preserve"> (You will need to contact aut</w:t>
-      </w:r>
-      <w:r>
-        <w:rPr>
-          <w:rFonts w:ascii="Times New Roman" w:hAnsi="Times New Roman" w:cs="Times New Roman"/>
-          <w:sz w:val="24"/>
-          <w:szCs w:val="24"/>
-        </w:rPr>
-        <w:t xml:space="preserve">hor for permission to access </w:t>
-      </w:r>
-      <w:r>
-        <w:rPr>
-          <w:rFonts w:ascii="Times New Roman" w:hAnsi="Times New Roman" w:cs="Times New Roman"/>
-          <w:sz w:val="24"/>
-          <w:szCs w:val="24"/>
-        </w:rPr>
-        <w:t>the code base)</w:t>
-      </w:r>
-      <w:r>
-        <w:rPr>
-          <w:rFonts w:ascii="Times New Roman" w:hAnsi="Times New Roman" w:cs="Times New Roman"/>
-          <w:sz w:val="24"/>
-          <w:szCs w:val="24"/>
-        </w:rPr>
-        <w:t>:</w:t>
-      </w:r>
-    </w:p>
-    <w:p>
-      <w:pPr>
-        <w:autoSpaceDE w:val="0"/>
-        <w:autoSpaceDN w:val="0"/>
-        <w:adjustRightInd w:val="0"/>
-        <w:spacing w:after="0" w:line="240" w:lineRule="auto"/>
-        <w:rPr>
-          <w:rFonts w:ascii="Times New Roman" w:hAnsi="Times New Roman" w:cs="Times New Roman"/>
-          <w:sz w:val="24"/>
-          <w:szCs w:val="24"/>
-        </w:rPr>
-      </w:pPr>
-    </w:p>
-    <w:p>
-      <w:pPr>
-        <w:autoSpaceDE w:val="0"/>
-        <w:autoSpaceDN w:val="0"/>
-        <w:adjustRightInd w:val="0"/>
-        <w:spacing w:after="0" w:line="240" w:lineRule="auto"/>
-        <w:rPr>
-          <w:rFonts w:ascii="Times New Roman" w:hAnsi="Times New Roman" w:cs="Times New Roman"/>
-          <w:sz w:val="24"/>
-          <w:szCs w:val="24"/>
-        </w:rPr>
-      </w:pPr>
-      <w:r>
-        <w:rPr>
-          <w:rFonts w:ascii="Times New Roman" w:hAnsi="Times New Roman" w:cs="Times New Roman"/>
-          <w:sz w:val="24"/>
-          <w:szCs w:val="24"/>
-        </w:rPr>
-        <w:t>https://github.com/rcyeh/cfem2013/</w:t>
-      </w:r>
-    </w:p>
-    <w:p>
-      <w:pPr>
-        <w:autoSpaceDE w:val="0"/>
-        <w:autoSpaceDN w:val="0"/>
-        <w:adjustRightInd w:val="0"/>
-        <w:spacing w:after="0" w:line="240" w:lineRule="auto"/>
-        <w:rPr>
-          <w:rFonts w:ascii="Times New Roman" w:hAnsi="Times New Roman" w:cs="Times New Roman"/>
-          <w:sz w:val="24"/>
-          <w:szCs w:val="24"/>
-        </w:rPr>
-      </w:pPr>
-      <w:hyperlink r:id="rId36" w:history="1">
+          <w:sz w:val="24"/>
+          <w:szCs w:val="24"/>
+        </w:rPr>
+      </w:pPr>
+      <w:hyperlink r:id="rId38" w:history="1">
         <w:r>
           <w:rPr>
             <w:rFonts w:ascii="Times New Roman" w:hAnsi="Times New Roman" w:cs="Times New Roman"/>
@@ -36862,7 +37085,7 @@
         </w:rPr>
         <w:t>https://github.com/rcyeh/cfem2013/</w:t>
       </w:r>
-      <w:hyperlink r:id="rId37" w:history="1">
+      <w:hyperlink r:id="rId39" w:history="1">
         <w:r>
           <w:rPr>
             <w:rFonts w:ascii="Times New Roman" w:hAnsi="Times New Roman" w:cs="Times New Roman"/>
@@ -36945,7 +37168,17 @@
           <w:sz w:val="24"/>
           <w:szCs w:val="24"/>
         </w:rPr>
-        <w:t>[1] Table with Rule 11Ac1-5 Sample Statistics for a Single Security "A" in May 2001. US Security</w:t>
+        <w:t xml:space="preserve">[1] Table with Rule 11Ac1-5 Sample Statistics </w:t>
+      </w:r>
+      <w:bookmarkStart w:id="1" w:name="_GoBack"/>
+      <w:bookmarkEnd w:id="1"/>
+      <w:r>
+        <w:rPr>
+          <w:rFonts w:ascii="Times New Roman" w:hAnsi="Times New Roman" w:cs="Times New Roman"/>
+          <w:sz w:val="24"/>
+          <w:szCs w:val="24"/>
+        </w:rPr>
+        <w:t>for a Single Security "A" in May 2001. US Security</w:t>
       </w:r>
     </w:p>
     <w:p>
@@ -36961,13 +37194,41 @@
           <w:szCs w:val="24"/>
         </w:rPr>
       </w:pPr>
-      <w:r>
-        <w:rPr>
-          <w:rFonts w:ascii="Times New Roman" w:hAnsi="Times New Roman" w:cs="Times New Roman"/>
-          <w:sz w:val="24"/>
-          <w:szCs w:val="24"/>
-        </w:rPr>
-        <w:t>and Exchange Comission, http://www.sec.gov/interps/legal/slbim12a.htm, 28 Nov. 2013,</w:t>
+      <w:proofErr w:type="gramStart"/>
+      <w:r>
+        <w:rPr>
+          <w:rFonts w:ascii="Times New Roman" w:hAnsi="Times New Roman" w:cs="Times New Roman"/>
+          <w:sz w:val="24"/>
+          <w:szCs w:val="24"/>
+        </w:rPr>
+        <w:t>and</w:t>
+      </w:r>
+      <w:proofErr w:type="gramEnd"/>
+      <w:r>
+        <w:rPr>
+          <w:rFonts w:ascii="Times New Roman" w:hAnsi="Times New Roman" w:cs="Times New Roman"/>
+          <w:sz w:val="24"/>
+          <w:szCs w:val="24"/>
+        </w:rPr>
+        <w:t xml:space="preserve"> Exchange </w:t>
+      </w:r>
+      <w:proofErr w:type="spellStart"/>
+      <w:r>
+        <w:rPr>
+          <w:rFonts w:ascii="Times New Roman" w:hAnsi="Times New Roman" w:cs="Times New Roman"/>
+          <w:sz w:val="24"/>
+          <w:szCs w:val="24"/>
+        </w:rPr>
+        <w:t>Comission</w:t>
+      </w:r>
+      <w:proofErr w:type="spellEnd"/>
+      <w:r>
+        <w:rPr>
+          <w:rFonts w:ascii="Times New Roman" w:hAnsi="Times New Roman" w:cs="Times New Roman"/>
+          <w:sz w:val="24"/>
+          <w:szCs w:val="24"/>
+        </w:rPr>
+        <w:t>, http://www.sec.gov/interps/legal/slbim12a.htm, 28 Nov. 2013,</w:t>
       </w:r>
     </w:p>
     <w:p>
@@ -37047,7 +37308,25 @@
           <w:sz w:val="24"/>
           <w:szCs w:val="24"/>
         </w:rPr>
-        <w:t>US Security and Exchange Comission, http://www.sec.gov/interps/legal/slbim12a.htm#q1,</w:t>
+        <w:t xml:space="preserve">US Security and Exchange </w:t>
+      </w:r>
+      <w:proofErr w:type="spellStart"/>
+      <w:r>
+        <w:rPr>
+          <w:rFonts w:ascii="Times New Roman" w:hAnsi="Times New Roman" w:cs="Times New Roman"/>
+          <w:sz w:val="24"/>
+          <w:szCs w:val="24"/>
+        </w:rPr>
+        <w:t>Comission</w:t>
+      </w:r>
+      <w:proofErr w:type="spellEnd"/>
+      <w:r>
+        <w:rPr>
+          <w:rFonts w:ascii="Times New Roman" w:hAnsi="Times New Roman" w:cs="Times New Roman"/>
+          <w:sz w:val="24"/>
+          <w:szCs w:val="24"/>
+        </w:rPr>
+        <w:t>, http://www.sec.gov/interps/legal/slbim12a.htm#q1,</w:t>
       </w:r>
     </w:p>
     <w:p>
@@ -37183,7 +37462,25 @@
           <w:sz w:val="24"/>
           <w:szCs w:val="24"/>
         </w:rPr>
-        <w:t>[4] A test of the accuracy of the Lee/Ready trade classification algorithm, by Erik Theissen, February 2000.</w:t>
+        <w:t xml:space="preserve">[4] A test of the accuracy of the Lee/Ready trade classification algorithm, by Erik </w:t>
+      </w:r>
+      <w:proofErr w:type="spellStart"/>
+      <w:r>
+        <w:rPr>
+          <w:rFonts w:ascii="Times New Roman" w:hAnsi="Times New Roman" w:cs="Times New Roman"/>
+          <w:sz w:val="24"/>
+          <w:szCs w:val="24"/>
+        </w:rPr>
+        <w:t>Theissen</w:t>
+      </w:r>
+      <w:proofErr w:type="spellEnd"/>
+      <w:r>
+        <w:rPr>
+          <w:rFonts w:ascii="Times New Roman" w:hAnsi="Times New Roman" w:cs="Times New Roman"/>
+          <w:sz w:val="24"/>
+          <w:szCs w:val="24"/>
+        </w:rPr>
+        <w:t>, February 2000.</w:t>
       </w:r>
     </w:p>
     <w:p>
@@ -37211,7 +37508,25 @@
           <w:sz w:val="24"/>
           <w:szCs w:val="24"/>
         </w:rPr>
-        <w:t>[5] Graphical representation of particle shape using triangular diagrams: an Excel spreadsheet method. Earth Surface Processes and Landforms 25(13): 1473-1477, by Graham DJ and Midgley NG. 2000.</w:t>
+        <w:t xml:space="preserve">[5] Graphical representation of particle shape using triangular diagrams: an Excel spreadsheet method. Earth Surface Processes and Landforms 25(13): 1473-1477, by Graham DJ and </w:t>
+      </w:r>
+      <w:proofErr w:type="spellStart"/>
+      <w:r>
+        <w:rPr>
+          <w:rFonts w:ascii="Times New Roman" w:hAnsi="Times New Roman" w:cs="Times New Roman"/>
+          <w:sz w:val="24"/>
+          <w:szCs w:val="24"/>
+        </w:rPr>
+        <w:t>Midgley</w:t>
+      </w:r>
+      <w:proofErr w:type="spellEnd"/>
+      <w:r>
+        <w:rPr>
+          <w:rFonts w:ascii="Times New Roman" w:hAnsi="Times New Roman" w:cs="Times New Roman"/>
+          <w:sz w:val="24"/>
+          <w:szCs w:val="24"/>
+        </w:rPr>
+        <w:t xml:space="preserve"> NG. 2000.</w:t>
       </w:r>
     </w:p>
     <w:p>
@@ -37291,35 +37606,21 @@
           <w:sz w:val="24"/>
           <w:szCs w:val="24"/>
         </w:rPr>
-        <w:t>[7</w:t>
-      </w:r>
-      <w:r>
-        <w:rPr>
-          <w:rFonts w:ascii="Times New Roman" w:hAnsi="Times New Roman" w:cs="Times New Roman"/>
-          <w:sz w:val="24"/>
-          <w:szCs w:val="24"/>
-        </w:rPr>
-        <w:t xml:space="preserve">] </w:t>
-      </w:r>
-      <w:r>
-        <w:rPr>
-          <w:rFonts w:ascii="Times New Roman" w:hAnsi="Times New Roman" w:cs="Times New Roman"/>
-          <w:sz w:val="24"/>
-          <w:szCs w:val="24"/>
-        </w:rPr>
-        <w:t>The Dark Pool Debate</w:t>
-      </w:r>
-      <w:r>
-        <w:rPr>
-          <w:rFonts w:ascii="Times New Roman" w:hAnsi="Times New Roman" w:cs="Times New Roman"/>
-          <w:sz w:val="24"/>
-          <w:szCs w:val="24"/>
-        </w:rPr>
-        <w:t>, by</w:t>
-      </w:r>
-      <w:r>
-        <w:rPr>
-          <w:rFonts w:ascii="Times New Roman" w:hAnsi="Times New Roman" w:cs="Times New Roman"/>
+        <w:t xml:space="preserve">[7] The Dark Pool Debate, by </w:t>
+      </w:r>
+      <w:r>
+        <w:rPr>
+          <w:rFonts w:ascii="Times New Roman" w:hAnsi="Times New Roman" w:cs="Times New Roman"/>
+          <w:color w:val="000000"/>
+          <w:sz w:val="24"/>
+          <w:szCs w:val="24"/>
+        </w:rPr>
+        <w:t>ANA</w:t>
+      </w:r>
+      <w:r>
+        <w:rPr>
+          <w:rFonts w:ascii="Times New Roman" w:hAnsi="Times New Roman" w:cs="Times New Roman"/>
+          <w:color w:val="000000"/>
           <w:sz w:val="24"/>
           <w:szCs w:val="24"/>
         </w:rPr>
@@ -37332,7 +37633,7 @@
           <w:sz w:val="24"/>
           <w:szCs w:val="24"/>
         </w:rPr>
-        <w:t>ANA</w:t>
+        <w:t>AVRAMOVIC</w:t>
       </w:r>
       <w:r>
         <w:rPr>
@@ -37341,24 +37642,6 @@
           <w:sz w:val="24"/>
           <w:szCs w:val="24"/>
         </w:rPr>
-        <w:t xml:space="preserve"> </w:t>
-      </w:r>
-      <w:r>
-        <w:rPr>
-          <w:rFonts w:ascii="Times New Roman" w:hAnsi="Times New Roman" w:cs="Times New Roman"/>
-          <w:color w:val="000000"/>
-          <w:sz w:val="24"/>
-          <w:szCs w:val="24"/>
-        </w:rPr>
-        <w:t>AVRAMOVIC</w:t>
-      </w:r>
-      <w:r>
-        <w:rPr>
-          <w:rFonts w:ascii="Times New Roman" w:hAnsi="Times New Roman" w:cs="Times New Roman"/>
-          <w:color w:val="000000"/>
-          <w:sz w:val="24"/>
-          <w:szCs w:val="24"/>
-        </w:rPr>
         <w:t>,</w:t>
       </w:r>
       <w:r>
@@ -37367,15 +37650,7 @@
           <w:sz w:val="24"/>
           <w:szCs w:val="24"/>
         </w:rPr>
-        <w:t xml:space="preserve"> AND</w:t>
-      </w:r>
-      <w:r>
-        <w:rPr>
-          <w:rFonts w:ascii="Times New Roman" w:hAnsi="Times New Roman" w:cs="Times New Roman"/>
-          <w:sz w:val="24"/>
-          <w:szCs w:val="24"/>
-        </w:rPr>
-        <w:t xml:space="preserve"> </w:t>
+        <w:t xml:space="preserve"> AND </w:t>
       </w:r>
       <w:r>
         <w:rPr>
@@ -37391,15 +37666,7 @@
           <w:sz w:val="24"/>
           <w:szCs w:val="24"/>
         </w:rPr>
-        <w:t xml:space="preserve">. </w:t>
-      </w:r>
-      <w:r>
-        <w:rPr>
-          <w:rFonts w:ascii="Times New Roman" w:hAnsi="Times New Roman" w:cs="Times New Roman"/>
-          <w:sz w:val="24"/>
-          <w:szCs w:val="24"/>
-        </w:rPr>
-        <w:t>August 22</w:t>
+        <w:t>. August 22</w:t>
       </w:r>
       <w:r>
         <w:rPr>
@@ -37416,23 +37683,15 @@
           <w:sz w:val="24"/>
           <w:szCs w:val="24"/>
         </w:rPr>
-        <w:t xml:space="preserve"> 2013</w:t>
-      </w:r>
-      <w:r>
-        <w:rPr>
-          <w:rFonts w:ascii="Times New Roman" w:hAnsi="Times New Roman" w:cs="Times New Roman"/>
-          <w:sz w:val="24"/>
-          <w:szCs w:val="24"/>
-        </w:rPr>
-        <w:t xml:space="preserve">, </w:t>
-      </w:r>
-      <w:r>
-        <w:rPr>
-          <w:rFonts w:ascii="Times New Roman" w:hAnsi="Times New Roman" w:cs="Times New Roman"/>
-          <w:sz w:val="24"/>
-          <w:szCs w:val="24"/>
-        </w:rPr>
-        <w:t>Credit Swiss</w:t>
+        <w:t xml:space="preserve"> 2013, Credit </w:t>
+      </w:r>
+      <w:r>
+        <w:rPr>
+          <w:rFonts w:ascii="Times New Roman" w:hAnsi="Times New Roman" w:cs="Times New Roman"/>
+          <w:sz w:val="24"/>
+          <w:szCs w:val="24"/>
+        </w:rPr>
+        <w:t>Suisse</w:t>
       </w:r>
       <w:r>
         <w:rPr>
@@ -37522,7 +37781,15 @@
         <w:footnoteRef/>
       </w:r>
       <w:r>
-        <w:t xml:space="preserve"> Cantor Fitzgerald and Exegy.</w:t>
+        <w:t xml:space="preserve"> Cantor Fitzgerald and </w:t>
+      </w:r>
+      <w:proofErr w:type="spellStart"/>
+      <w:r>
+        <w:t>Exegy</w:t>
+      </w:r>
+      <w:proofErr w:type="spellEnd"/>
+      <w:r>
+        <w:t>.</w:t>
       </w:r>
     </w:p>
   </w:footnote>
@@ -37538,7 +37805,7 @@
         <w:footnoteRef/>
       </w:r>
       <w:r>
-        <w:t xml:space="preserve"> For National Stock Exchange, the optimal delay is 30ms similar to trading venue D due to the lack of infrastructure upgrade</w:t>
+        <w:t xml:space="preserve"> For National Stock Exchange, the optimal delay is 30ms similar to trading venue D </w:t>
       </w:r>
     </w:p>
   </w:footnote>
@@ -42071,7 +42338,7 @@
 </file>
 
 <file path=customXml/itemProps1.xml><?xml version="1.0" encoding="utf-8"?>
-<ds:datastoreItem xmlns:ds="http://schemas.openxmlformats.org/officeDocument/2006/customXml" ds:itemID="{A08DB624-2E15-450E-B7A9-B1330A541DCE}">
+<ds:datastoreItem xmlns:ds="http://schemas.openxmlformats.org/officeDocument/2006/customXml" ds:itemID="{8D6BB1FD-7985-425F-9A67-756A11A07CC3}">
   <ds:schemaRefs>
     <ds:schemaRef ds:uri="http://schemas.openxmlformats.org/officeDocument/2006/bibliography"/>
   </ds:schemaRefs>

</xml_diff>